<commit_message>
DONE; wait for like 17th
</commit_message>
<xml_diff>
--- a/SoftwareQuality Assignment/ffs.docx
+++ b/SoftwareQuality Assignment/ffs.docx
@@ -11,6 +11,7 @@
           <w:bCs/>
           <w:sz w:val="44"/>
           <w:szCs w:val="44"/>
+          <w:lang w:val="en-GB"/>
         </w:rPr>
       </w:pPr>
       <w:r>
@@ -20,6 +21,7 @@
           <w:bCs/>
           <w:sz w:val="44"/>
           <w:szCs w:val="44"/>
+          <w:lang w:val="en-GB"/>
         </w:rPr>
         <w:t>Furnicor Family System</w:t>
       </w:r>
@@ -33,6 +35,7 @@
           <w:bCs/>
           <w:sz w:val="36"/>
           <w:szCs w:val="36"/>
+          <w:lang w:val="en-GB"/>
         </w:rPr>
       </w:pPr>
       <w:r>
@@ -42,6 +45,7 @@
           <w:bCs/>
           <w:sz w:val="36"/>
           <w:szCs w:val="36"/>
+          <w:lang w:val="en-GB"/>
         </w:rPr>
         <w:t>User Manual</w:t>
       </w:r>
@@ -55,231 +59,257 @@
           <w:bCs/>
           <w:sz w:val="36"/>
           <w:szCs w:val="36"/>
-        </w:rPr>
-      </w:pPr>
-    </w:p>
-    <w:p>
-      <w:pPr>
-        <w:rPr>
-          <w:rFonts w:ascii="Arial" w:hAnsi="Arial" w:cs="Arial"/>
-          <w:sz w:val="24"/>
-          <w:szCs w:val="24"/>
-        </w:rPr>
-      </w:pPr>
-    </w:p>
-    <w:p>
-      <w:pPr>
-        <w:rPr>
-          <w:rFonts w:ascii="Arial" w:hAnsi="Arial" w:cs="Arial"/>
-          <w:sz w:val="24"/>
-          <w:szCs w:val="24"/>
-        </w:rPr>
-      </w:pPr>
-    </w:p>
-    <w:p>
-      <w:pPr>
-        <w:rPr>
-          <w:rFonts w:ascii="Arial" w:hAnsi="Arial" w:cs="Arial"/>
-          <w:sz w:val="24"/>
-          <w:szCs w:val="24"/>
-        </w:rPr>
-      </w:pPr>
-    </w:p>
-    <w:p>
-      <w:pPr>
-        <w:rPr>
-          <w:rFonts w:ascii="Arial" w:hAnsi="Arial" w:cs="Arial"/>
-          <w:sz w:val="24"/>
-          <w:szCs w:val="24"/>
-        </w:rPr>
-      </w:pPr>
-    </w:p>
-    <w:p>
-      <w:pPr>
-        <w:rPr>
-          <w:rFonts w:ascii="Arial" w:hAnsi="Arial" w:cs="Arial"/>
-          <w:sz w:val="24"/>
-          <w:szCs w:val="24"/>
-        </w:rPr>
-      </w:pPr>
-    </w:p>
-    <w:p>
-      <w:pPr>
-        <w:rPr>
-          <w:rFonts w:ascii="Arial" w:hAnsi="Arial" w:cs="Arial"/>
-          <w:sz w:val="24"/>
-          <w:szCs w:val="24"/>
-        </w:rPr>
-      </w:pPr>
-    </w:p>
-    <w:p>
-      <w:pPr>
-        <w:rPr>
-          <w:rFonts w:ascii="Arial" w:hAnsi="Arial" w:cs="Arial"/>
-          <w:sz w:val="24"/>
-          <w:szCs w:val="24"/>
-        </w:rPr>
-      </w:pPr>
-    </w:p>
-    <w:p>
-      <w:pPr>
-        <w:rPr>
-          <w:rFonts w:ascii="Arial" w:hAnsi="Arial" w:cs="Arial"/>
-          <w:sz w:val="24"/>
-          <w:szCs w:val="24"/>
-        </w:rPr>
-      </w:pPr>
-    </w:p>
-    <w:p>
-      <w:pPr>
-        <w:rPr>
-          <w:rFonts w:ascii="Arial" w:hAnsi="Arial" w:cs="Arial"/>
-          <w:sz w:val="24"/>
-          <w:szCs w:val="24"/>
-        </w:rPr>
-      </w:pPr>
-    </w:p>
-    <w:p>
-      <w:pPr>
-        <w:rPr>
-          <w:rFonts w:ascii="Arial" w:hAnsi="Arial" w:cs="Arial"/>
-          <w:sz w:val="24"/>
-          <w:szCs w:val="24"/>
-        </w:rPr>
-      </w:pPr>
-    </w:p>
-    <w:p>
-      <w:pPr>
-        <w:rPr>
-          <w:rFonts w:ascii="Arial" w:hAnsi="Arial" w:cs="Arial"/>
-          <w:sz w:val="24"/>
-          <w:szCs w:val="24"/>
-        </w:rPr>
-      </w:pPr>
-    </w:p>
-    <w:p>
-      <w:pPr>
-        <w:rPr>
-          <w:rFonts w:ascii="Arial" w:hAnsi="Arial" w:cs="Arial"/>
-          <w:sz w:val="24"/>
-          <w:szCs w:val="24"/>
-        </w:rPr>
-      </w:pPr>
-    </w:p>
-    <w:p>
-      <w:pPr>
-        <w:rPr>
-          <w:rFonts w:ascii="Arial" w:hAnsi="Arial" w:cs="Arial"/>
-          <w:sz w:val="24"/>
-          <w:szCs w:val="24"/>
-        </w:rPr>
-      </w:pPr>
-    </w:p>
-    <w:p>
-      <w:pPr>
-        <w:rPr>
-          <w:rFonts w:ascii="Arial" w:hAnsi="Arial" w:cs="Arial"/>
-          <w:sz w:val="24"/>
-          <w:szCs w:val="24"/>
-        </w:rPr>
-      </w:pPr>
-    </w:p>
-    <w:p>
-      <w:pPr>
-        <w:rPr>
-          <w:rFonts w:ascii="Arial" w:hAnsi="Arial" w:cs="Arial"/>
-          <w:sz w:val="24"/>
-          <w:szCs w:val="24"/>
-        </w:rPr>
-      </w:pPr>
-    </w:p>
-    <w:p>
-      <w:pPr>
-        <w:rPr>
-          <w:rFonts w:ascii="Arial" w:hAnsi="Arial" w:cs="Arial"/>
-          <w:sz w:val="24"/>
-          <w:szCs w:val="24"/>
-        </w:rPr>
-      </w:pPr>
-    </w:p>
-    <w:p>
-      <w:pPr>
-        <w:rPr>
-          <w:rFonts w:ascii="Arial" w:hAnsi="Arial" w:cs="Arial"/>
-          <w:sz w:val="24"/>
-          <w:szCs w:val="24"/>
-        </w:rPr>
-      </w:pPr>
-    </w:p>
-    <w:p>
-      <w:pPr>
-        <w:rPr>
-          <w:rFonts w:ascii="Arial" w:hAnsi="Arial" w:cs="Arial"/>
-          <w:sz w:val="24"/>
-          <w:szCs w:val="24"/>
-        </w:rPr>
-      </w:pPr>
-    </w:p>
-    <w:p>
-      <w:pPr>
-        <w:rPr>
-          <w:rFonts w:ascii="Arial" w:hAnsi="Arial" w:cs="Arial"/>
-          <w:sz w:val="24"/>
-          <w:szCs w:val="24"/>
-        </w:rPr>
-      </w:pPr>
-    </w:p>
-    <w:p>
-      <w:pPr>
-        <w:rPr>
-          <w:rFonts w:ascii="Arial" w:hAnsi="Arial" w:cs="Arial"/>
-          <w:sz w:val="24"/>
-          <w:szCs w:val="24"/>
-        </w:rPr>
-      </w:pPr>
-    </w:p>
-    <w:p>
-      <w:pPr>
-        <w:rPr>
-          <w:rFonts w:ascii="Arial" w:hAnsi="Arial" w:cs="Arial"/>
-          <w:sz w:val="24"/>
-          <w:szCs w:val="24"/>
-        </w:rPr>
-      </w:pPr>
-    </w:p>
-    <w:p>
-      <w:pPr>
-        <w:rPr>
-          <w:rFonts w:ascii="Arial" w:hAnsi="Arial" w:cs="Arial"/>
-          <w:sz w:val="24"/>
-          <w:szCs w:val="24"/>
-        </w:rPr>
-      </w:pPr>
-    </w:p>
-    <w:p>
-      <w:pPr>
-        <w:rPr>
-          <w:rFonts w:ascii="Arial" w:hAnsi="Arial" w:cs="Arial"/>
-          <w:sz w:val="24"/>
-          <w:szCs w:val="24"/>
-        </w:rPr>
-      </w:pPr>
-    </w:p>
-    <w:p>
-      <w:pPr>
-        <w:rPr>
-          <w:rFonts w:ascii="Arial" w:hAnsi="Arial" w:cs="Arial"/>
-          <w:sz w:val="24"/>
-          <w:szCs w:val="24"/>
-        </w:rPr>
-      </w:pPr>
-    </w:p>
-    <w:p>
-      <w:pPr>
-        <w:rPr>
-          <w:rFonts w:ascii="Arial" w:hAnsi="Arial" w:cs="Arial"/>
-          <w:sz w:val="24"/>
-          <w:szCs w:val="24"/>
+          <w:lang w:val="en-GB"/>
+        </w:rPr>
+      </w:pPr>
+    </w:p>
+    <w:p>
+      <w:pPr>
+        <w:rPr>
+          <w:rFonts w:ascii="Arial" w:hAnsi="Arial" w:cs="Arial"/>
+          <w:sz w:val="24"/>
+          <w:szCs w:val="24"/>
+          <w:lang w:val="en-GB"/>
+        </w:rPr>
+      </w:pPr>
+    </w:p>
+    <w:p>
+      <w:pPr>
+        <w:rPr>
+          <w:rFonts w:ascii="Arial" w:hAnsi="Arial" w:cs="Arial"/>
+          <w:sz w:val="24"/>
+          <w:szCs w:val="24"/>
+          <w:lang w:val="en-GB"/>
+        </w:rPr>
+      </w:pPr>
+    </w:p>
+    <w:p>
+      <w:pPr>
+        <w:rPr>
+          <w:rFonts w:ascii="Arial" w:hAnsi="Arial" w:cs="Arial"/>
+          <w:sz w:val="24"/>
+          <w:szCs w:val="24"/>
+          <w:lang w:val="en-GB"/>
+        </w:rPr>
+      </w:pPr>
+    </w:p>
+    <w:p>
+      <w:pPr>
+        <w:rPr>
+          <w:rFonts w:ascii="Arial" w:hAnsi="Arial" w:cs="Arial"/>
+          <w:sz w:val="24"/>
+          <w:szCs w:val="24"/>
+          <w:lang w:val="en-GB"/>
+        </w:rPr>
+      </w:pPr>
+    </w:p>
+    <w:p>
+      <w:pPr>
+        <w:rPr>
+          <w:rFonts w:ascii="Arial" w:hAnsi="Arial" w:cs="Arial"/>
+          <w:sz w:val="24"/>
+          <w:szCs w:val="24"/>
+          <w:lang w:val="en-GB"/>
+        </w:rPr>
+      </w:pPr>
+    </w:p>
+    <w:p>
+      <w:pPr>
+        <w:rPr>
+          <w:rFonts w:ascii="Arial" w:hAnsi="Arial" w:cs="Arial"/>
+          <w:sz w:val="24"/>
+          <w:szCs w:val="24"/>
+          <w:lang w:val="en-GB"/>
+        </w:rPr>
+      </w:pPr>
+    </w:p>
+    <w:p>
+      <w:pPr>
+        <w:rPr>
+          <w:rFonts w:ascii="Arial" w:hAnsi="Arial" w:cs="Arial"/>
+          <w:sz w:val="24"/>
+          <w:szCs w:val="24"/>
+          <w:lang w:val="en-GB"/>
+        </w:rPr>
+      </w:pPr>
+    </w:p>
+    <w:p>
+      <w:pPr>
+        <w:rPr>
+          <w:rFonts w:ascii="Arial" w:hAnsi="Arial" w:cs="Arial"/>
+          <w:sz w:val="24"/>
+          <w:szCs w:val="24"/>
+          <w:lang w:val="en-GB"/>
+        </w:rPr>
+      </w:pPr>
+    </w:p>
+    <w:p>
+      <w:pPr>
+        <w:rPr>
+          <w:rFonts w:ascii="Arial" w:hAnsi="Arial" w:cs="Arial"/>
+          <w:sz w:val="24"/>
+          <w:szCs w:val="24"/>
+          <w:lang w:val="en-GB"/>
+        </w:rPr>
+      </w:pPr>
+    </w:p>
+    <w:p>
+      <w:pPr>
+        <w:rPr>
+          <w:rFonts w:ascii="Arial" w:hAnsi="Arial" w:cs="Arial"/>
+          <w:sz w:val="24"/>
+          <w:szCs w:val="24"/>
+          <w:lang w:val="en-GB"/>
+        </w:rPr>
+      </w:pPr>
+    </w:p>
+    <w:p>
+      <w:pPr>
+        <w:rPr>
+          <w:rFonts w:ascii="Arial" w:hAnsi="Arial" w:cs="Arial"/>
+          <w:sz w:val="24"/>
+          <w:szCs w:val="24"/>
+          <w:lang w:val="en-GB"/>
+        </w:rPr>
+      </w:pPr>
+    </w:p>
+    <w:p>
+      <w:pPr>
+        <w:rPr>
+          <w:rFonts w:ascii="Arial" w:hAnsi="Arial" w:cs="Arial"/>
+          <w:sz w:val="24"/>
+          <w:szCs w:val="24"/>
+          <w:lang w:val="en-GB"/>
+        </w:rPr>
+      </w:pPr>
+    </w:p>
+    <w:p>
+      <w:pPr>
+        <w:rPr>
+          <w:rFonts w:ascii="Arial" w:hAnsi="Arial" w:cs="Arial"/>
+          <w:sz w:val="24"/>
+          <w:szCs w:val="24"/>
+          <w:lang w:val="en-GB"/>
+        </w:rPr>
+      </w:pPr>
+    </w:p>
+    <w:p>
+      <w:pPr>
+        <w:rPr>
+          <w:rFonts w:ascii="Arial" w:hAnsi="Arial" w:cs="Arial"/>
+          <w:sz w:val="24"/>
+          <w:szCs w:val="24"/>
+          <w:lang w:val="en-GB"/>
+        </w:rPr>
+      </w:pPr>
+    </w:p>
+    <w:p>
+      <w:pPr>
+        <w:rPr>
+          <w:rFonts w:ascii="Arial" w:hAnsi="Arial" w:cs="Arial"/>
+          <w:sz w:val="24"/>
+          <w:szCs w:val="24"/>
+          <w:lang w:val="en-GB"/>
+        </w:rPr>
+      </w:pPr>
+    </w:p>
+    <w:p>
+      <w:pPr>
+        <w:rPr>
+          <w:rFonts w:ascii="Arial" w:hAnsi="Arial" w:cs="Arial"/>
+          <w:sz w:val="24"/>
+          <w:szCs w:val="24"/>
+          <w:lang w:val="en-GB"/>
+        </w:rPr>
+      </w:pPr>
+    </w:p>
+    <w:p>
+      <w:pPr>
+        <w:rPr>
+          <w:rFonts w:ascii="Arial" w:hAnsi="Arial" w:cs="Arial"/>
+          <w:sz w:val="24"/>
+          <w:szCs w:val="24"/>
+          <w:lang w:val="en-GB"/>
+        </w:rPr>
+      </w:pPr>
+    </w:p>
+    <w:p>
+      <w:pPr>
+        <w:rPr>
+          <w:rFonts w:ascii="Arial" w:hAnsi="Arial" w:cs="Arial"/>
+          <w:sz w:val="24"/>
+          <w:szCs w:val="24"/>
+          <w:lang w:val="en-GB"/>
+        </w:rPr>
+      </w:pPr>
+    </w:p>
+    <w:p>
+      <w:pPr>
+        <w:rPr>
+          <w:rFonts w:ascii="Arial" w:hAnsi="Arial" w:cs="Arial"/>
+          <w:sz w:val="24"/>
+          <w:szCs w:val="24"/>
+          <w:lang w:val="en-GB"/>
+        </w:rPr>
+      </w:pPr>
+    </w:p>
+    <w:p>
+      <w:pPr>
+        <w:rPr>
+          <w:rFonts w:ascii="Arial" w:hAnsi="Arial" w:cs="Arial"/>
+          <w:sz w:val="24"/>
+          <w:szCs w:val="24"/>
+          <w:lang w:val="en-GB"/>
+        </w:rPr>
+      </w:pPr>
+    </w:p>
+    <w:p>
+      <w:pPr>
+        <w:rPr>
+          <w:rFonts w:ascii="Arial" w:hAnsi="Arial" w:cs="Arial"/>
+          <w:sz w:val="24"/>
+          <w:szCs w:val="24"/>
+          <w:lang w:val="en-GB"/>
+        </w:rPr>
+      </w:pPr>
+    </w:p>
+    <w:p>
+      <w:pPr>
+        <w:rPr>
+          <w:rFonts w:ascii="Arial" w:hAnsi="Arial" w:cs="Arial"/>
+          <w:sz w:val="24"/>
+          <w:szCs w:val="24"/>
+          <w:lang w:val="en-GB"/>
+        </w:rPr>
+      </w:pPr>
+    </w:p>
+    <w:p>
+      <w:pPr>
+        <w:rPr>
+          <w:rFonts w:ascii="Arial" w:hAnsi="Arial" w:cs="Arial"/>
+          <w:sz w:val="24"/>
+          <w:szCs w:val="24"/>
+          <w:lang w:val="en-GB"/>
+        </w:rPr>
+      </w:pPr>
+    </w:p>
+    <w:p>
+      <w:pPr>
+        <w:rPr>
+          <w:rFonts w:ascii="Arial" w:hAnsi="Arial" w:cs="Arial"/>
+          <w:sz w:val="24"/>
+          <w:szCs w:val="24"/>
+          <w:lang w:val="en-GB"/>
+        </w:rPr>
+      </w:pPr>
+    </w:p>
+    <w:p>
+      <w:pPr>
+        <w:rPr>
+          <w:rFonts w:ascii="Arial" w:hAnsi="Arial" w:cs="Arial"/>
+          <w:sz w:val="24"/>
+          <w:szCs w:val="24"/>
+          <w:lang w:val="en-GB"/>
         </w:rPr>
       </w:pPr>
     </w:p>
@@ -346,6 +376,13 @@
     </w:p>
     <w:sdt>
       <w:sdtPr>
+        <w:rPr>
+          <w:rFonts w:asciiTheme="minorHAnsi" w:eastAsiaTheme="minorHAnsi" w:hAnsiTheme="minorHAnsi" w:cstheme="minorBidi"/>
+          <w:color w:val="auto"/>
+          <w:sz w:val="22"/>
+          <w:szCs w:val="22"/>
+          <w:lang w:val="nl-NL"/>
+        </w:rPr>
         <w:id w:val="498553778"/>
         <w:docPartObj>
           <w:docPartGallery w:val="Table of Contents"/>
@@ -354,14 +391,9 @@
       </w:sdtPr>
       <w:sdtEndPr>
         <w:rPr>
-          <w:rFonts w:asciiTheme="minorHAnsi" w:eastAsiaTheme="minorHAnsi" w:hAnsiTheme="minorHAnsi" w:cstheme="minorBidi"/>
           <w:b/>
           <w:bCs/>
           <w:noProof/>
-          <w:color w:val="auto"/>
-          <w:sz w:val="22"/>
-          <w:szCs w:val="22"/>
-          <w:lang w:val="nl-NL"/>
         </w:rPr>
       </w:sdtEndPr>
       <w:sdtContent>
@@ -377,7 +409,7 @@
           <w:pPr>
             <w:pStyle w:val="TOC1"/>
             <w:tabs>
-              <w:tab w:val="right" w:leader="dot" w:pos="9062"/>
+              <w:tab w:val="right" w:leader="dot" w:pos="9060"/>
             </w:tabs>
             <w:rPr>
               <w:rFonts w:eastAsiaTheme="minorEastAsia"/>
@@ -404,7 +436,7 @@
             </w:rPr>
             <w:fldChar w:fldCharType="separate"/>
           </w:r>
-          <w:hyperlink w:anchor="_Toc105347163" w:history="1">
+          <w:hyperlink w:anchor="_Toc105424727" w:history="1">
             <w:r>
               <w:rPr>
                 <w:rStyle w:val="Hyperlink"/>
@@ -433,7 +465,7 @@
                 <w:noProof/>
                 <w:webHidden/>
               </w:rPr>
-              <w:instrText xml:space="preserve"> PAGEREF _Toc105347163 \h </w:instrText>
+              <w:instrText xml:space="preserve"> PAGEREF _Toc105424727 \h </w:instrText>
             </w:r>
             <w:r>
               <w:rPr>
@@ -468,7 +500,7 @@
           <w:pPr>
             <w:pStyle w:val="TOC1"/>
             <w:tabs>
-              <w:tab w:val="right" w:leader="dot" w:pos="9062"/>
+              <w:tab w:val="right" w:leader="dot" w:pos="9060"/>
             </w:tabs>
             <w:rPr>
               <w:rFonts w:eastAsiaTheme="minorEastAsia"/>
@@ -476,7 +508,7 @@
               <w:lang w:eastAsia="nl-NL"/>
             </w:rPr>
           </w:pPr>
-          <w:hyperlink w:anchor="_Toc105347164" w:history="1">
+          <w:hyperlink w:anchor="_Toc105424728" w:history="1">
             <w:r>
               <w:rPr>
                 <w:rStyle w:val="Hyperlink"/>
@@ -505,7 +537,7 @@
                 <w:noProof/>
                 <w:webHidden/>
               </w:rPr>
-              <w:instrText xml:space="preserve"> PAGEREF _Toc105347164 \h </w:instrText>
+              <w:instrText xml:space="preserve"> PAGEREF _Toc105424728 \h </w:instrText>
             </w:r>
             <w:r>
               <w:rPr>
@@ -540,7 +572,7 @@
           <w:pPr>
             <w:pStyle w:val="TOC1"/>
             <w:tabs>
-              <w:tab w:val="right" w:leader="dot" w:pos="9062"/>
+              <w:tab w:val="right" w:leader="dot" w:pos="9060"/>
             </w:tabs>
             <w:rPr>
               <w:rFonts w:eastAsiaTheme="minorEastAsia"/>
@@ -548,7 +580,7 @@
               <w:lang w:eastAsia="nl-NL"/>
             </w:rPr>
           </w:pPr>
-          <w:hyperlink w:anchor="_Toc105347165" w:history="1">
+          <w:hyperlink w:anchor="_Toc105424729" w:history="1">
             <w:r>
               <w:rPr>
                 <w:rStyle w:val="Hyperlink"/>
@@ -556,7 +588,7 @@
                 <w:noProof/>
                 <w:lang w:val="en-GB"/>
               </w:rPr>
-              <w:t>3 -The functionalities of Page 1</w:t>
+              <w:t>3 - The functionalities of Page 1</w:t>
             </w:r>
             <w:r>
               <w:rPr>
@@ -577,7 +609,7 @@
                 <w:noProof/>
                 <w:webHidden/>
               </w:rPr>
-              <w:instrText xml:space="preserve"> PAGEREF _Toc105347165 \h </w:instrText>
+              <w:instrText xml:space="preserve"> PAGEREF _Toc105424729 \h </w:instrText>
             </w:r>
             <w:r>
               <w:rPr>
@@ -612,7 +644,7 @@
           <w:pPr>
             <w:pStyle w:val="TOC2"/>
             <w:tabs>
-              <w:tab w:val="right" w:leader="dot" w:pos="9062"/>
+              <w:tab w:val="right" w:leader="dot" w:pos="9060"/>
             </w:tabs>
             <w:rPr>
               <w:rFonts w:eastAsiaTheme="minorEastAsia"/>
@@ -620,7 +652,7 @@
               <w:lang w:eastAsia="nl-NL"/>
             </w:rPr>
           </w:pPr>
-          <w:hyperlink w:anchor="_Toc105347166" w:history="1">
+          <w:hyperlink w:anchor="_Toc105424730" w:history="1">
             <w:r>
               <w:rPr>
                 <w:rStyle w:val="Hyperlink"/>
@@ -649,7 +681,7 @@
                 <w:noProof/>
                 <w:webHidden/>
               </w:rPr>
-              <w:instrText xml:space="preserve"> PAGEREF _Toc105347166 \h </w:instrText>
+              <w:instrText xml:space="preserve"> PAGEREF _Toc105424730 \h </w:instrText>
             </w:r>
             <w:r>
               <w:rPr>
@@ -670,6 +702,654 @@
                 <w:webHidden/>
               </w:rPr>
               <w:t>5</w:t>
+            </w:r>
+            <w:r>
+              <w:rPr>
+                <w:noProof/>
+                <w:webHidden/>
+              </w:rPr>
+              <w:fldChar w:fldCharType="end"/>
+            </w:r>
+          </w:hyperlink>
+        </w:p>
+        <w:p>
+          <w:pPr>
+            <w:pStyle w:val="TOC2"/>
+            <w:tabs>
+              <w:tab w:val="right" w:leader="dot" w:pos="9060"/>
+            </w:tabs>
+            <w:rPr>
+              <w:rFonts w:eastAsiaTheme="minorEastAsia"/>
+              <w:noProof/>
+              <w:lang w:eastAsia="nl-NL"/>
+            </w:rPr>
+          </w:pPr>
+          <w:hyperlink w:anchor="_Toc105424731" w:history="1">
+            <w:r>
+              <w:rPr>
+                <w:rStyle w:val="Hyperlink"/>
+                <w:rFonts w:ascii="Arial" w:hAnsi="Arial" w:cs="Arial"/>
+                <w:noProof/>
+                <w:lang w:val="en-GB"/>
+              </w:rPr>
+              <w:t>3.2 – Adding a member/user to the system</w:t>
+            </w:r>
+            <w:r>
+              <w:rPr>
+                <w:noProof/>
+                <w:webHidden/>
+              </w:rPr>
+              <w:tab/>
+            </w:r>
+            <w:r>
+              <w:rPr>
+                <w:noProof/>
+                <w:webHidden/>
+              </w:rPr>
+              <w:fldChar w:fldCharType="begin"/>
+            </w:r>
+            <w:r>
+              <w:rPr>
+                <w:noProof/>
+                <w:webHidden/>
+              </w:rPr>
+              <w:instrText xml:space="preserve"> PAGEREF _Toc105424731 \h </w:instrText>
+            </w:r>
+            <w:r>
+              <w:rPr>
+                <w:noProof/>
+                <w:webHidden/>
+              </w:rPr>
+            </w:r>
+            <w:r>
+              <w:rPr>
+                <w:noProof/>
+                <w:webHidden/>
+              </w:rPr>
+              <w:fldChar w:fldCharType="separate"/>
+            </w:r>
+            <w:r>
+              <w:rPr>
+                <w:noProof/>
+                <w:webHidden/>
+              </w:rPr>
+              <w:t>6</w:t>
+            </w:r>
+            <w:r>
+              <w:rPr>
+                <w:noProof/>
+                <w:webHidden/>
+              </w:rPr>
+              <w:fldChar w:fldCharType="end"/>
+            </w:r>
+          </w:hyperlink>
+        </w:p>
+        <w:p>
+          <w:pPr>
+            <w:pStyle w:val="TOC2"/>
+            <w:tabs>
+              <w:tab w:val="right" w:leader="dot" w:pos="9060"/>
+            </w:tabs>
+            <w:rPr>
+              <w:rFonts w:eastAsiaTheme="minorEastAsia"/>
+              <w:noProof/>
+              <w:lang w:eastAsia="nl-NL"/>
+            </w:rPr>
+          </w:pPr>
+          <w:hyperlink w:anchor="_Toc105424732" w:history="1">
+            <w:r>
+              <w:rPr>
+                <w:rStyle w:val="Hyperlink"/>
+                <w:rFonts w:ascii="Arial" w:hAnsi="Arial" w:cs="Arial"/>
+                <w:noProof/>
+                <w:lang w:val="en-GB"/>
+              </w:rPr>
+              <w:t>3.3 – Changing an existing member’s or user’s information</w:t>
+            </w:r>
+            <w:r>
+              <w:rPr>
+                <w:noProof/>
+                <w:webHidden/>
+              </w:rPr>
+              <w:tab/>
+            </w:r>
+            <w:r>
+              <w:rPr>
+                <w:noProof/>
+                <w:webHidden/>
+              </w:rPr>
+              <w:fldChar w:fldCharType="begin"/>
+            </w:r>
+            <w:r>
+              <w:rPr>
+                <w:noProof/>
+                <w:webHidden/>
+              </w:rPr>
+              <w:instrText xml:space="preserve"> PAGEREF _Toc105424732 \h </w:instrText>
+            </w:r>
+            <w:r>
+              <w:rPr>
+                <w:noProof/>
+                <w:webHidden/>
+              </w:rPr>
+            </w:r>
+            <w:r>
+              <w:rPr>
+                <w:noProof/>
+                <w:webHidden/>
+              </w:rPr>
+              <w:fldChar w:fldCharType="separate"/>
+            </w:r>
+            <w:r>
+              <w:rPr>
+                <w:noProof/>
+                <w:webHidden/>
+              </w:rPr>
+              <w:t>9</w:t>
+            </w:r>
+            <w:r>
+              <w:rPr>
+                <w:noProof/>
+                <w:webHidden/>
+              </w:rPr>
+              <w:fldChar w:fldCharType="end"/>
+            </w:r>
+          </w:hyperlink>
+        </w:p>
+        <w:p>
+          <w:pPr>
+            <w:pStyle w:val="TOC2"/>
+            <w:tabs>
+              <w:tab w:val="right" w:leader="dot" w:pos="9060"/>
+            </w:tabs>
+            <w:rPr>
+              <w:rFonts w:eastAsiaTheme="minorEastAsia"/>
+              <w:noProof/>
+              <w:lang w:eastAsia="nl-NL"/>
+            </w:rPr>
+          </w:pPr>
+          <w:hyperlink w:anchor="_Toc105424733" w:history="1">
+            <w:r>
+              <w:rPr>
+                <w:rStyle w:val="Hyperlink"/>
+                <w:rFonts w:ascii="Arial" w:hAnsi="Arial" w:cs="Arial"/>
+                <w:noProof/>
+                <w:lang w:val="en-GB"/>
+              </w:rPr>
+              <w:t>3.4 – Searching through existing members and users</w:t>
+            </w:r>
+            <w:r>
+              <w:rPr>
+                <w:noProof/>
+                <w:webHidden/>
+              </w:rPr>
+              <w:tab/>
+            </w:r>
+            <w:r>
+              <w:rPr>
+                <w:noProof/>
+                <w:webHidden/>
+              </w:rPr>
+              <w:fldChar w:fldCharType="begin"/>
+            </w:r>
+            <w:r>
+              <w:rPr>
+                <w:noProof/>
+                <w:webHidden/>
+              </w:rPr>
+              <w:instrText xml:space="preserve"> PAGEREF _Toc105424733 \h </w:instrText>
+            </w:r>
+            <w:r>
+              <w:rPr>
+                <w:noProof/>
+                <w:webHidden/>
+              </w:rPr>
+            </w:r>
+            <w:r>
+              <w:rPr>
+                <w:noProof/>
+                <w:webHidden/>
+              </w:rPr>
+              <w:fldChar w:fldCharType="separate"/>
+            </w:r>
+            <w:r>
+              <w:rPr>
+                <w:noProof/>
+                <w:webHidden/>
+              </w:rPr>
+              <w:t>11</w:t>
+            </w:r>
+            <w:r>
+              <w:rPr>
+                <w:noProof/>
+                <w:webHidden/>
+              </w:rPr>
+              <w:fldChar w:fldCharType="end"/>
+            </w:r>
+          </w:hyperlink>
+        </w:p>
+        <w:p>
+          <w:pPr>
+            <w:pStyle w:val="TOC1"/>
+            <w:tabs>
+              <w:tab w:val="right" w:leader="dot" w:pos="9060"/>
+            </w:tabs>
+            <w:rPr>
+              <w:rFonts w:eastAsiaTheme="minorEastAsia"/>
+              <w:noProof/>
+              <w:lang w:eastAsia="nl-NL"/>
+            </w:rPr>
+          </w:pPr>
+          <w:hyperlink w:anchor="_Toc105424734" w:history="1">
+            <w:r>
+              <w:rPr>
+                <w:rStyle w:val="Hyperlink"/>
+                <w:rFonts w:ascii="Arial" w:hAnsi="Arial" w:cs="Arial"/>
+                <w:noProof/>
+                <w:lang w:val="en-GB"/>
+              </w:rPr>
+              <w:t>4 - The functionalities of Page 2</w:t>
+            </w:r>
+            <w:r>
+              <w:rPr>
+                <w:noProof/>
+                <w:webHidden/>
+              </w:rPr>
+              <w:tab/>
+            </w:r>
+            <w:r>
+              <w:rPr>
+                <w:noProof/>
+                <w:webHidden/>
+              </w:rPr>
+              <w:fldChar w:fldCharType="begin"/>
+            </w:r>
+            <w:r>
+              <w:rPr>
+                <w:noProof/>
+                <w:webHidden/>
+              </w:rPr>
+              <w:instrText xml:space="preserve"> PAGEREF _Toc105424734 \h </w:instrText>
+            </w:r>
+            <w:r>
+              <w:rPr>
+                <w:noProof/>
+                <w:webHidden/>
+              </w:rPr>
+            </w:r>
+            <w:r>
+              <w:rPr>
+                <w:noProof/>
+                <w:webHidden/>
+              </w:rPr>
+              <w:fldChar w:fldCharType="separate"/>
+            </w:r>
+            <w:r>
+              <w:rPr>
+                <w:noProof/>
+                <w:webHidden/>
+              </w:rPr>
+              <w:t>12</w:t>
+            </w:r>
+            <w:r>
+              <w:rPr>
+                <w:noProof/>
+                <w:webHidden/>
+              </w:rPr>
+              <w:fldChar w:fldCharType="end"/>
+            </w:r>
+          </w:hyperlink>
+        </w:p>
+        <w:p>
+          <w:pPr>
+            <w:pStyle w:val="TOC2"/>
+            <w:tabs>
+              <w:tab w:val="right" w:leader="dot" w:pos="9060"/>
+            </w:tabs>
+            <w:rPr>
+              <w:rFonts w:eastAsiaTheme="minorEastAsia"/>
+              <w:noProof/>
+              <w:lang w:eastAsia="nl-NL"/>
+            </w:rPr>
+          </w:pPr>
+          <w:hyperlink w:anchor="_Toc105424735" w:history="1">
+            <w:r>
+              <w:rPr>
+                <w:rStyle w:val="Hyperlink"/>
+                <w:rFonts w:ascii="Arial" w:hAnsi="Arial" w:cs="Arial"/>
+                <w:noProof/>
+                <w:lang w:val="en-GB"/>
+              </w:rPr>
+              <w:t>4.1 – Delete an existing member or user</w:t>
+            </w:r>
+            <w:r>
+              <w:rPr>
+                <w:noProof/>
+                <w:webHidden/>
+              </w:rPr>
+              <w:tab/>
+            </w:r>
+            <w:r>
+              <w:rPr>
+                <w:noProof/>
+                <w:webHidden/>
+              </w:rPr>
+              <w:fldChar w:fldCharType="begin"/>
+            </w:r>
+            <w:r>
+              <w:rPr>
+                <w:noProof/>
+                <w:webHidden/>
+              </w:rPr>
+              <w:instrText xml:space="preserve"> PAGEREF _Toc105424735 \h </w:instrText>
+            </w:r>
+            <w:r>
+              <w:rPr>
+                <w:noProof/>
+                <w:webHidden/>
+              </w:rPr>
+            </w:r>
+            <w:r>
+              <w:rPr>
+                <w:noProof/>
+                <w:webHidden/>
+              </w:rPr>
+              <w:fldChar w:fldCharType="separate"/>
+            </w:r>
+            <w:r>
+              <w:rPr>
+                <w:noProof/>
+                <w:webHidden/>
+              </w:rPr>
+              <w:t>12</w:t>
+            </w:r>
+            <w:r>
+              <w:rPr>
+                <w:noProof/>
+                <w:webHidden/>
+              </w:rPr>
+              <w:fldChar w:fldCharType="end"/>
+            </w:r>
+          </w:hyperlink>
+        </w:p>
+        <w:p>
+          <w:pPr>
+            <w:pStyle w:val="TOC2"/>
+            <w:tabs>
+              <w:tab w:val="right" w:leader="dot" w:pos="9060"/>
+            </w:tabs>
+            <w:rPr>
+              <w:rFonts w:eastAsiaTheme="minorEastAsia"/>
+              <w:noProof/>
+              <w:lang w:eastAsia="nl-NL"/>
+            </w:rPr>
+          </w:pPr>
+          <w:hyperlink w:anchor="_Toc105424736" w:history="1">
+            <w:r>
+              <w:rPr>
+                <w:rStyle w:val="Hyperlink"/>
+                <w:rFonts w:ascii="Arial" w:hAnsi="Arial" w:cs="Arial"/>
+                <w:noProof/>
+                <w:lang w:val="en-GB"/>
+              </w:rPr>
+              <w:t>4.2 – Reset an existing user’s password</w:t>
+            </w:r>
+            <w:r>
+              <w:rPr>
+                <w:noProof/>
+                <w:webHidden/>
+              </w:rPr>
+              <w:tab/>
+            </w:r>
+            <w:r>
+              <w:rPr>
+                <w:noProof/>
+                <w:webHidden/>
+              </w:rPr>
+              <w:fldChar w:fldCharType="begin"/>
+            </w:r>
+            <w:r>
+              <w:rPr>
+                <w:noProof/>
+                <w:webHidden/>
+              </w:rPr>
+              <w:instrText xml:space="preserve"> PAGEREF _Toc105424736 \h </w:instrText>
+            </w:r>
+            <w:r>
+              <w:rPr>
+                <w:noProof/>
+                <w:webHidden/>
+              </w:rPr>
+            </w:r>
+            <w:r>
+              <w:rPr>
+                <w:noProof/>
+                <w:webHidden/>
+              </w:rPr>
+              <w:fldChar w:fldCharType="separate"/>
+            </w:r>
+            <w:r>
+              <w:rPr>
+                <w:noProof/>
+                <w:webHidden/>
+              </w:rPr>
+              <w:t>13</w:t>
+            </w:r>
+            <w:r>
+              <w:rPr>
+                <w:noProof/>
+                <w:webHidden/>
+              </w:rPr>
+              <w:fldChar w:fldCharType="end"/>
+            </w:r>
+          </w:hyperlink>
+        </w:p>
+        <w:p>
+          <w:pPr>
+            <w:pStyle w:val="TOC2"/>
+            <w:tabs>
+              <w:tab w:val="right" w:leader="dot" w:pos="9060"/>
+            </w:tabs>
+            <w:rPr>
+              <w:rFonts w:eastAsiaTheme="minorEastAsia"/>
+              <w:noProof/>
+              <w:lang w:eastAsia="nl-NL"/>
+            </w:rPr>
+          </w:pPr>
+          <w:hyperlink w:anchor="_Toc105424737" w:history="1">
+            <w:r>
+              <w:rPr>
+                <w:rStyle w:val="Hyperlink"/>
+                <w:rFonts w:ascii="Arial" w:hAnsi="Arial" w:cs="Arial"/>
+                <w:noProof/>
+                <w:lang w:val="en-GB"/>
+              </w:rPr>
+              <w:t>4.3 – Back up the database or log file</w:t>
+            </w:r>
+            <w:r>
+              <w:rPr>
+                <w:noProof/>
+                <w:webHidden/>
+              </w:rPr>
+              <w:tab/>
+            </w:r>
+            <w:r>
+              <w:rPr>
+                <w:noProof/>
+                <w:webHidden/>
+              </w:rPr>
+              <w:fldChar w:fldCharType="begin"/>
+            </w:r>
+            <w:r>
+              <w:rPr>
+                <w:noProof/>
+                <w:webHidden/>
+              </w:rPr>
+              <w:instrText xml:space="preserve"> PAGEREF _Toc105424737 \h </w:instrText>
+            </w:r>
+            <w:r>
+              <w:rPr>
+                <w:noProof/>
+                <w:webHidden/>
+              </w:rPr>
+            </w:r>
+            <w:r>
+              <w:rPr>
+                <w:noProof/>
+                <w:webHidden/>
+              </w:rPr>
+              <w:fldChar w:fldCharType="separate"/>
+            </w:r>
+            <w:r>
+              <w:rPr>
+                <w:noProof/>
+                <w:webHidden/>
+              </w:rPr>
+              <w:t>14</w:t>
+            </w:r>
+            <w:r>
+              <w:rPr>
+                <w:noProof/>
+                <w:webHidden/>
+              </w:rPr>
+              <w:fldChar w:fldCharType="end"/>
+            </w:r>
+          </w:hyperlink>
+        </w:p>
+        <w:p>
+          <w:pPr>
+            <w:pStyle w:val="TOC2"/>
+            <w:tabs>
+              <w:tab w:val="right" w:leader="dot" w:pos="9060"/>
+            </w:tabs>
+            <w:rPr>
+              <w:rFonts w:eastAsiaTheme="minorEastAsia"/>
+              <w:noProof/>
+              <w:lang w:eastAsia="nl-NL"/>
+            </w:rPr>
+          </w:pPr>
+          <w:hyperlink w:anchor="_Toc105424738" w:history="1">
+            <w:r>
+              <w:rPr>
+                <w:rStyle w:val="Hyperlink"/>
+                <w:rFonts w:ascii="Arial" w:hAnsi="Arial" w:cs="Arial"/>
+                <w:noProof/>
+                <w:lang w:val="en-GB"/>
+              </w:rPr>
+              <w:t>4.4 – Restore a back-up of the database or log file</w:t>
+            </w:r>
+            <w:r>
+              <w:rPr>
+                <w:noProof/>
+                <w:webHidden/>
+              </w:rPr>
+              <w:tab/>
+            </w:r>
+            <w:r>
+              <w:rPr>
+                <w:noProof/>
+                <w:webHidden/>
+              </w:rPr>
+              <w:fldChar w:fldCharType="begin"/>
+            </w:r>
+            <w:r>
+              <w:rPr>
+                <w:noProof/>
+                <w:webHidden/>
+              </w:rPr>
+              <w:instrText xml:space="preserve"> PAGEREF _Toc105424738 \h </w:instrText>
+            </w:r>
+            <w:r>
+              <w:rPr>
+                <w:noProof/>
+                <w:webHidden/>
+              </w:rPr>
+            </w:r>
+            <w:r>
+              <w:rPr>
+                <w:noProof/>
+                <w:webHidden/>
+              </w:rPr>
+              <w:fldChar w:fldCharType="separate"/>
+            </w:r>
+            <w:r>
+              <w:rPr>
+                <w:noProof/>
+                <w:webHidden/>
+              </w:rPr>
+              <w:t>15</w:t>
+            </w:r>
+            <w:r>
+              <w:rPr>
+                <w:noProof/>
+                <w:webHidden/>
+              </w:rPr>
+              <w:fldChar w:fldCharType="end"/>
+            </w:r>
+          </w:hyperlink>
+        </w:p>
+        <w:p>
+          <w:pPr>
+            <w:pStyle w:val="TOC2"/>
+            <w:tabs>
+              <w:tab w:val="right" w:leader="dot" w:pos="9060"/>
+            </w:tabs>
+            <w:rPr>
+              <w:rFonts w:eastAsiaTheme="minorEastAsia"/>
+              <w:noProof/>
+              <w:lang w:eastAsia="nl-NL"/>
+            </w:rPr>
+          </w:pPr>
+          <w:hyperlink w:anchor="_Toc105424739" w:history="1">
+            <w:r>
+              <w:rPr>
+                <w:rStyle w:val="Hyperlink"/>
+                <w:rFonts w:ascii="Arial" w:hAnsi="Arial" w:cs="Arial"/>
+                <w:noProof/>
+                <w:lang w:val="en-GB"/>
+              </w:rPr>
+              <w:t>4.5 – Viewing the system’s log file</w:t>
+            </w:r>
+            <w:r>
+              <w:rPr>
+                <w:noProof/>
+                <w:webHidden/>
+              </w:rPr>
+              <w:tab/>
+            </w:r>
+            <w:r>
+              <w:rPr>
+                <w:noProof/>
+                <w:webHidden/>
+              </w:rPr>
+              <w:fldChar w:fldCharType="begin"/>
+            </w:r>
+            <w:r>
+              <w:rPr>
+                <w:noProof/>
+                <w:webHidden/>
+              </w:rPr>
+              <w:instrText xml:space="preserve"> PAGEREF _Toc105424739 \h </w:instrText>
+            </w:r>
+            <w:r>
+              <w:rPr>
+                <w:noProof/>
+                <w:webHidden/>
+              </w:rPr>
+            </w:r>
+            <w:r>
+              <w:rPr>
+                <w:noProof/>
+                <w:webHidden/>
+              </w:rPr>
+              <w:fldChar w:fldCharType="separate"/>
+            </w:r>
+            <w:r>
+              <w:rPr>
+                <w:noProof/>
+                <w:webHidden/>
+              </w:rPr>
+              <w:t>16</w:t>
             </w:r>
             <w:r>
               <w:rPr>
@@ -726,7 +1406,7 @@
           <w:lang w:val="en-GB"/>
         </w:rPr>
       </w:pPr>
-      <w:bookmarkStart w:id="0" w:name="_Toc105347163"/>
+      <w:bookmarkStart w:id="0" w:name="_Toc105424727"/>
       <w:r>
         <w:rPr>
           <w:rFonts w:ascii="Arial" w:hAnsi="Arial" w:cs="Arial"/>
@@ -787,6 +1467,7 @@
       <w:r>
         <w:rPr>
           <w:rFonts w:ascii="Arial" w:hAnsi="Arial" w:cs="Arial"/>
+          <w:noProof/>
           <w:sz w:val="24"/>
           <w:szCs w:val="24"/>
           <w:lang w:val="en-GB"/>
@@ -888,6 +1569,7 @@
       <w:r>
         <w:rPr>
           <w:rFonts w:ascii="Arial" w:hAnsi="Arial" w:cs="Arial"/>
+          <w:noProof/>
           <w:sz w:val="24"/>
           <w:szCs w:val="24"/>
           <w:lang w:val="en-GB"/>
@@ -984,7 +1666,25 @@
           <w:szCs w:val="24"/>
           <w:lang w:val="en-GB"/>
         </w:rPr>
-        <w:t xml:space="preserve">with the following credentials: Username = </w:t>
+        <w:t xml:space="preserve">with the following credentials: </w:t>
+      </w:r>
+      <w:r>
+        <w:rPr>
+          <w:rFonts w:ascii="Arial" w:hAnsi="Arial" w:cs="Arial"/>
+          <w:sz w:val="24"/>
+          <w:szCs w:val="24"/>
+          <w:lang w:val="en-GB"/>
+        </w:rPr>
+        <w:t>u</w:t>
+      </w:r>
+      <w:r>
+        <w:rPr>
+          <w:rFonts w:ascii="Arial" w:hAnsi="Arial" w:cs="Arial"/>
+          <w:sz w:val="24"/>
+          <w:szCs w:val="24"/>
+          <w:lang w:val="en-GB"/>
+        </w:rPr>
+        <w:t xml:space="preserve">sername = </w:t>
       </w:r>
       <w:r>
         <w:rPr>
@@ -1004,7 +1704,25 @@
           <w:szCs w:val="24"/>
           <w:lang w:val="en-GB"/>
         </w:rPr>
-        <w:t xml:space="preserve"> &amp; Password = </w:t>
+        <w:t xml:space="preserve"> &amp; </w:t>
+      </w:r>
+      <w:r>
+        <w:rPr>
+          <w:rFonts w:ascii="Arial" w:hAnsi="Arial" w:cs="Arial"/>
+          <w:sz w:val="24"/>
+          <w:szCs w:val="24"/>
+          <w:lang w:val="en-GB"/>
+        </w:rPr>
+        <w:t>p</w:t>
+      </w:r>
+      <w:r>
+        <w:rPr>
+          <w:rFonts w:ascii="Arial" w:hAnsi="Arial" w:cs="Arial"/>
+          <w:sz w:val="24"/>
+          <w:szCs w:val="24"/>
+          <w:lang w:val="en-GB"/>
+        </w:rPr>
+        <w:t xml:space="preserve">assword = </w:t>
       </w:r>
       <w:r>
         <w:rPr>
@@ -1046,7 +1764,7 @@
           <w:lang w:val="en-GB"/>
         </w:rPr>
       </w:pPr>
-      <w:bookmarkStart w:id="1" w:name="_Toc105347164"/>
+      <w:bookmarkStart w:id="1" w:name="_Toc105424728"/>
       <w:r>
         <w:rPr>
           <w:rFonts w:ascii="Arial" w:hAnsi="Arial" w:cs="Arial"/>
@@ -1117,6 +1835,7 @@
       <w:r>
         <w:rPr>
           <w:rFonts w:ascii="Arial" w:hAnsi="Arial" w:cs="Arial"/>
+          <w:noProof/>
           <w:sz w:val="24"/>
           <w:szCs w:val="24"/>
           <w:lang w:val="en-GB"/>
@@ -1281,6 +2000,7 @@
       <w:r>
         <w:rPr>
           <w:rFonts w:ascii="Arial" w:hAnsi="Arial" w:cs="Arial"/>
+          <w:noProof/>
           <w:sz w:val="24"/>
           <w:szCs w:val="24"/>
           <w:lang w:val="en-GB"/>
@@ -1369,7 +2089,7 @@
           <w:lang w:val="en-GB"/>
         </w:rPr>
       </w:pPr>
-      <w:bookmarkStart w:id="2" w:name="_Toc105347165"/>
+      <w:bookmarkStart w:id="2" w:name="_Toc105424729"/>
       <w:r>
         <w:rPr>
           <w:rFonts w:ascii="Arial" w:hAnsi="Arial" w:cs="Arial"/>
@@ -1406,7 +2126,7 @@
           <w:lang w:val="en-GB"/>
         </w:rPr>
       </w:pPr>
-      <w:bookmarkStart w:id="3" w:name="_Toc105347166"/>
+      <w:bookmarkStart w:id="3" w:name="_Toc105424730"/>
       <w:r>
         <w:rPr>
           <w:rFonts w:ascii="Arial" w:hAnsi="Arial" w:cs="Arial"/>
@@ -1478,6 +2198,7 @@
       <w:r>
         <w:rPr>
           <w:rFonts w:ascii="Arial" w:hAnsi="Arial" w:cs="Arial"/>
+          <w:noProof/>
           <w:sz w:val="24"/>
           <w:szCs w:val="24"/>
           <w:lang w:val="en-GB"/>
@@ -1682,6 +2403,7 @@
           <w:lang w:val="en-GB"/>
         </w:rPr>
       </w:pPr>
+      <w:bookmarkStart w:id="4" w:name="_Toc105424731"/>
       <w:r>
         <w:rPr>
           <w:rFonts w:ascii="Arial" w:hAnsi="Arial" w:cs="Arial"/>
@@ -1690,53 +2412,9 @@
           <w:lang w:val="en-GB"/>
         </w:rPr>
         <w:lastRenderedPageBreak/>
-        <w:t>3.</w:t>
-      </w:r>
-      <w:r>
-        <w:rPr>
-          <w:rFonts w:ascii="Arial" w:hAnsi="Arial" w:cs="Arial"/>
-          <w:sz w:val="28"/>
-          <w:szCs w:val="28"/>
-          <w:lang w:val="en-GB"/>
-        </w:rPr>
-        <w:t>2</w:t>
-      </w:r>
-      <w:r>
-        <w:rPr>
-          <w:rFonts w:ascii="Arial" w:hAnsi="Arial" w:cs="Arial"/>
-          <w:sz w:val="28"/>
-          <w:szCs w:val="28"/>
-          <w:lang w:val="en-GB"/>
-        </w:rPr>
-        <w:t xml:space="preserve"> </w:t>
-      </w:r>
-      <w:r>
-        <w:rPr>
-          <w:rFonts w:ascii="Arial" w:hAnsi="Arial" w:cs="Arial"/>
-          <w:sz w:val="28"/>
-          <w:szCs w:val="28"/>
-          <w:lang w:val="en-GB"/>
-        </w:rPr>
-        <w:t>–</w:t>
-      </w:r>
-      <w:r>
-        <w:rPr>
-          <w:rFonts w:ascii="Arial" w:hAnsi="Arial" w:cs="Arial"/>
-          <w:sz w:val="28"/>
-          <w:szCs w:val="28"/>
-          <w:lang w:val="en-GB"/>
-        </w:rPr>
-        <w:t xml:space="preserve"> </w:t>
-      </w:r>
-      <w:r>
-        <w:rPr>
-          <w:rFonts w:ascii="Arial" w:hAnsi="Arial" w:cs="Arial"/>
-          <w:sz w:val="28"/>
-          <w:szCs w:val="28"/>
-          <w:lang w:val="en-GB"/>
-        </w:rPr>
-        <w:t>Adding a member/user to the system</w:t>
-      </w:r>
+        <w:t>3.2 – Adding a member/user to the system</w:t>
+      </w:r>
+      <w:bookmarkEnd w:id="4"/>
     </w:p>
     <w:p>
       <w:pPr>
@@ -1797,6 +2475,7 @@
       <w:r>
         <w:rPr>
           <w:rFonts w:ascii="Arial" w:hAnsi="Arial" w:cs="Arial"/>
+          <w:noProof/>
           <w:sz w:val="24"/>
           <w:szCs w:val="24"/>
           <w:lang w:val="en-GB"/>
@@ -2354,16 +3033,7 @@
           <w:szCs w:val="24"/>
           <w:lang w:val="en-GB"/>
         </w:rPr>
-        <w:t xml:space="preserve">Have all of its characters be either lowercase, uppercase, 0-9 or one of the following: _ (underscore) </w:t>
-      </w:r>
-      <w:r>
-        <w:rPr>
-          <w:rFonts w:ascii="Arial" w:hAnsi="Arial" w:cs="Arial"/>
-          <w:sz w:val="24"/>
-          <w:szCs w:val="24"/>
-          <w:lang w:val="en-GB"/>
-        </w:rPr>
-        <w:t>‘ (single quote) - (dash) or . (dot)</w:t>
+        <w:t>Have all of its characters be either lowercase, uppercase, 0-9 or one of the following: _ (underscore) ‘ (single quote) - (dash) or . (dot)</w:t>
       </w:r>
     </w:p>
     <w:p>
@@ -2842,16 +3512,7 @@
           <w:szCs w:val="24"/>
           <w:lang w:val="en-GB"/>
         </w:rPr>
-        <w:t xml:space="preserve">can only contain letters, numbers, and the following special characters: </w:t>
-      </w:r>
-      <w:r>
-        <w:rPr>
-          <w:rFonts w:ascii="Arial" w:hAnsi="Arial" w:cs="Arial"/>
-          <w:sz w:val="24"/>
-          <w:szCs w:val="24"/>
-          <w:lang w:val="en-GB"/>
-        </w:rPr>
-        <w:t>_ (underscore) - (dash) or . (dot)</w:t>
+        <w:t>can only contain letters, numbers, and the following special characters: _ (underscore) - (dash) or . (dot)</w:t>
       </w:r>
     </w:p>
     <w:p>
@@ -2923,7 +3584,25 @@
           <w:szCs w:val="24"/>
           <w:lang w:val="en-GB"/>
         </w:rPr>
-        <w:t>Not already be in use by another user in the system</w:t>
+        <w:t xml:space="preserve">Not already be in use by another </w:t>
+      </w:r>
+      <w:r>
+        <w:rPr>
+          <w:rFonts w:ascii="Arial" w:hAnsi="Arial" w:cs="Arial"/>
+          <w:sz w:val="24"/>
+          <w:szCs w:val="24"/>
+          <w:lang w:val="en-GB"/>
+        </w:rPr>
+        <w:t xml:space="preserve">member or </w:t>
+      </w:r>
+      <w:r>
+        <w:rPr>
+          <w:rFonts w:ascii="Arial" w:hAnsi="Arial" w:cs="Arial"/>
+          <w:sz w:val="24"/>
+          <w:szCs w:val="24"/>
+          <w:lang w:val="en-GB"/>
+        </w:rPr>
+        <w:t>user in the system</w:t>
       </w:r>
     </w:p>
     <w:p>
@@ -3029,13 +3708,2652 @@
           <w:lang w:val="en-GB"/>
         </w:rPr>
         <w:lastRenderedPageBreak/>
-        <w:t>Continue here with more clarification on input process (loop &amp; cancel of input)</w:t>
+        <w:t>Since the user must input many different values, the system will continually ask for the same input until it has been evaluated as valid. If the user wishes to exit this loop, they can simply input ‘x’ as any input. This cancels the current action and redirects the user back to the sub-menu.</w:t>
+      </w:r>
+    </w:p>
+    <w:p>
+      <w:pPr>
+        <w:rPr>
+          <w:rFonts w:ascii="Arial" w:hAnsi="Arial" w:cs="Arial"/>
+          <w:sz w:val="24"/>
+          <w:szCs w:val="24"/>
+          <w:lang w:val="en-GB"/>
+        </w:rPr>
+      </w:pPr>
+      <w:r>
+        <w:rPr>
+          <w:rFonts w:ascii="Arial" w:hAnsi="Arial" w:cs="Arial"/>
+          <w:noProof/>
+          <w:sz w:val="24"/>
+          <w:szCs w:val="24"/>
+          <w:lang w:val="en-GB"/>
+        </w:rPr>
+        <w:drawing>
+          <wp:inline distT="0" distB="0" distL="0" distR="0" wp14:anchorId="32AC1829" wp14:editId="7EBFB483">
+            <wp:extent cx="5760720" cy="3001010"/>
+            <wp:effectExtent l="0" t="0" r="0" b="8890"/>
+            <wp:docPr id="5" name="Picture 5"/>
+            <wp:cNvGraphicFramePr>
+              <a:graphicFrameLocks xmlns:a="http://schemas.openxmlformats.org/drawingml/2006/main" noChangeAspect="1"/>
+            </wp:cNvGraphicFramePr>
+            <a:graphic xmlns:a="http://schemas.openxmlformats.org/drawingml/2006/main">
+              <a:graphicData uri="http://schemas.openxmlformats.org/drawingml/2006/picture">
+                <pic:pic xmlns:pic="http://schemas.openxmlformats.org/drawingml/2006/picture">
+                  <pic:nvPicPr>
+                    <pic:cNvPr id="1" name=""/>
+                    <pic:cNvPicPr/>
+                  </pic:nvPicPr>
+                  <pic:blipFill>
+                    <a:blip r:embed="rId14"/>
+                    <a:stretch>
+                      <a:fillRect/>
+                    </a:stretch>
+                  </pic:blipFill>
+                  <pic:spPr>
+                    <a:xfrm>
+                      <a:off x="0" y="0"/>
+                      <a:ext cx="5760720" cy="3001010"/>
+                    </a:xfrm>
+                    <a:prstGeom prst="rect">
+                      <a:avLst/>
+                    </a:prstGeom>
+                  </pic:spPr>
+                </pic:pic>
+              </a:graphicData>
+            </a:graphic>
+          </wp:inline>
+        </w:drawing>
+      </w:r>
+    </w:p>
+    <w:p>
+      <w:pPr>
+        <w:rPr>
+          <w:rFonts w:ascii="Arial" w:hAnsi="Arial" w:cs="Arial"/>
+          <w:sz w:val="24"/>
+          <w:szCs w:val="24"/>
+          <w:lang w:val="en-GB"/>
+        </w:rPr>
+      </w:pPr>
+      <w:r>
+        <w:rPr>
+          <w:rFonts w:ascii="Arial" w:hAnsi="Arial" w:cs="Arial"/>
+          <w:sz w:val="24"/>
+          <w:szCs w:val="24"/>
+          <w:lang w:val="en-GB"/>
+        </w:rPr>
+        <w:t xml:space="preserve">If the user gives a valid input for every field required, the member or user will be added to the system (no confirmation). </w:t>
+      </w:r>
+    </w:p>
+    <w:p>
+      <w:pPr>
+        <w:rPr>
+          <w:rFonts w:ascii="Arial" w:hAnsi="Arial" w:cs="Arial"/>
+          <w:sz w:val="24"/>
+          <w:szCs w:val="24"/>
+          <w:lang w:val="en-GB"/>
+        </w:rPr>
+      </w:pPr>
+      <w:r>
+        <w:rPr>
+          <w:rFonts w:ascii="Arial" w:hAnsi="Arial" w:cs="Arial"/>
+          <w:sz w:val="24"/>
+          <w:szCs w:val="24"/>
+          <w:lang w:val="en-GB"/>
+        </w:rPr>
+        <w:br w:type="page"/>
+      </w:r>
+    </w:p>
+    <w:p>
+      <w:pPr>
+        <w:pStyle w:val="Heading2"/>
+        <w:rPr>
+          <w:rFonts w:ascii="Arial" w:hAnsi="Arial" w:cs="Arial"/>
+          <w:sz w:val="28"/>
+          <w:szCs w:val="28"/>
+          <w:lang w:val="en-GB"/>
+        </w:rPr>
+      </w:pPr>
+      <w:bookmarkStart w:id="5" w:name="_Toc105424732"/>
+      <w:r>
+        <w:rPr>
+          <w:rFonts w:ascii="Arial" w:hAnsi="Arial" w:cs="Arial"/>
+          <w:sz w:val="28"/>
+          <w:szCs w:val="28"/>
+          <w:lang w:val="en-GB"/>
+        </w:rPr>
+        <w:lastRenderedPageBreak/>
+        <w:t>3.3 – Changing an existing member’s or user’s information</w:t>
+      </w:r>
+      <w:bookmarkEnd w:id="5"/>
+    </w:p>
+    <w:p>
+      <w:pPr>
+        <w:rPr>
+          <w:rFonts w:ascii="Arial" w:hAnsi="Arial" w:cs="Arial"/>
+          <w:sz w:val="24"/>
+          <w:szCs w:val="24"/>
+          <w:lang w:val="en-GB"/>
+        </w:rPr>
+      </w:pPr>
+      <w:r>
+        <w:rPr>
+          <w:rFonts w:ascii="Arial" w:hAnsi="Arial" w:cs="Arial"/>
+          <w:sz w:val="24"/>
+          <w:szCs w:val="24"/>
+          <w:lang w:val="en-GB"/>
+        </w:rPr>
+        <w:t>This functionality also has specific options locked behind a role requirement.</w:t>
+      </w:r>
+    </w:p>
+    <w:p>
+      <w:pPr>
+        <w:rPr>
+          <w:rFonts w:ascii="Arial" w:hAnsi="Arial" w:cs="Arial"/>
+          <w:sz w:val="24"/>
+          <w:szCs w:val="24"/>
+          <w:lang w:val="en-GB"/>
+        </w:rPr>
+      </w:pPr>
+      <w:r>
+        <w:rPr>
+          <w:rFonts w:ascii="Arial" w:hAnsi="Arial" w:cs="Arial"/>
+          <w:sz w:val="24"/>
+          <w:szCs w:val="24"/>
+          <w:lang w:val="en-GB"/>
+        </w:rPr>
+        <w:t xml:space="preserve">Here the user </w:t>
+      </w:r>
+      <w:r>
+        <w:rPr>
+          <w:rFonts w:ascii="Arial" w:hAnsi="Arial" w:cs="Arial"/>
+          <w:sz w:val="24"/>
+          <w:szCs w:val="24"/>
+          <w:lang w:val="en-GB"/>
+        </w:rPr>
+        <w:t>can</w:t>
+      </w:r>
+      <w:r>
+        <w:rPr>
+          <w:rFonts w:ascii="Arial" w:hAnsi="Arial" w:cs="Arial"/>
+          <w:sz w:val="24"/>
+          <w:szCs w:val="24"/>
+          <w:lang w:val="en-GB"/>
+        </w:rPr>
+        <w:t xml:space="preserve"> change certain values of registered members or users in the system. If the user is an Advisor, they will only be able to modify members. If the user is a System Administrator, they will additionally be able to modify Advisors. If the user is a Super Admin, they can modify System Administrators as well.</w:t>
+      </w:r>
+    </w:p>
+    <w:p>
+      <w:pPr>
+        <w:rPr>
+          <w:rFonts w:ascii="Arial" w:hAnsi="Arial" w:cs="Arial"/>
+          <w:sz w:val="24"/>
+          <w:szCs w:val="24"/>
+          <w:lang w:val="en-GB"/>
+        </w:rPr>
+      </w:pPr>
+      <w:r>
+        <w:rPr>
+          <w:rFonts w:ascii="Arial" w:hAnsi="Arial" w:cs="Arial"/>
+          <w:noProof/>
+          <w:sz w:val="24"/>
+          <w:szCs w:val="24"/>
+          <w:lang w:val="en-GB"/>
+        </w:rPr>
+        <w:drawing>
+          <wp:inline distT="0" distB="0" distL="0" distR="0" wp14:anchorId="103E4AA3" wp14:editId="25B6B567">
+            <wp:extent cx="5847009" cy="1211001"/>
+            <wp:effectExtent l="0" t="0" r="1905" b="8255"/>
+            <wp:docPr id="10" name="Picture 10"/>
+            <wp:cNvGraphicFramePr>
+              <a:graphicFrameLocks xmlns:a="http://schemas.openxmlformats.org/drawingml/2006/main" noChangeAspect="1"/>
+            </wp:cNvGraphicFramePr>
+            <a:graphic xmlns:a="http://schemas.openxmlformats.org/drawingml/2006/main">
+              <a:graphicData uri="http://schemas.openxmlformats.org/drawingml/2006/picture">
+                <pic:pic xmlns:pic="http://schemas.openxmlformats.org/drawingml/2006/picture">
+                  <pic:nvPicPr>
+                    <pic:cNvPr id="0" name="Picture 2"/>
+                    <pic:cNvPicPr>
+                      <a:picLocks noChangeAspect="1" noChangeArrowheads="1"/>
+                    </pic:cNvPicPr>
+                  </pic:nvPicPr>
+                  <pic:blipFill>
+                    <a:blip r:embed="rId15">
+                      <a:extLst>
+                        <a:ext uri="{28A0092B-C50C-407E-A947-70E740481C1C}">
+                          <a14:useLocalDpi xmlns:a14="http://schemas.microsoft.com/office/drawing/2010/main" val="0"/>
+                        </a:ext>
+                      </a:extLst>
+                    </a:blip>
+                    <a:srcRect/>
+                    <a:stretch>
+                      <a:fillRect/>
+                    </a:stretch>
+                  </pic:blipFill>
+                  <pic:spPr bwMode="auto">
+                    <a:xfrm>
+                      <a:off x="0" y="0"/>
+                      <a:ext cx="5918599" cy="1225828"/>
+                    </a:xfrm>
+                    <a:prstGeom prst="rect">
+                      <a:avLst/>
+                    </a:prstGeom>
+                    <a:noFill/>
+                  </pic:spPr>
+                </pic:pic>
+              </a:graphicData>
+            </a:graphic>
+          </wp:inline>
+        </w:drawing>
+      </w:r>
+    </w:p>
+    <w:p>
+      <w:pPr>
+        <w:rPr>
+          <w:rFonts w:ascii="Arial" w:hAnsi="Arial" w:cs="Arial"/>
+          <w:sz w:val="24"/>
+          <w:szCs w:val="24"/>
+          <w:lang w:val="en-GB"/>
+        </w:rPr>
+      </w:pPr>
+      <w:r>
+        <w:rPr>
+          <w:rFonts w:ascii="Arial" w:hAnsi="Arial" w:cs="Arial"/>
+          <w:sz w:val="24"/>
+          <w:szCs w:val="24"/>
+          <w:lang w:val="en-GB"/>
+        </w:rPr>
+        <w:t>This sub-menu will present only the options the currently logged in user is able to perform. For example, if the user was an Advisor, they would not be able to see or select any users. The number of possible options is practically limitless, as it is tied to how many members and/or users are registered in the system.</w:t>
+      </w:r>
+    </w:p>
+    <w:p>
+      <w:pPr>
+        <w:rPr>
+          <w:rFonts w:ascii="Arial" w:hAnsi="Arial" w:cs="Arial"/>
+          <w:sz w:val="24"/>
+          <w:szCs w:val="24"/>
+          <w:lang w:val="en-GB"/>
+        </w:rPr>
+      </w:pPr>
+      <w:r>
+        <w:rPr>
+          <w:rFonts w:ascii="Arial" w:hAnsi="Arial" w:cs="Arial"/>
+          <w:sz w:val="24"/>
+          <w:szCs w:val="24"/>
+          <w:lang w:val="en-GB"/>
+        </w:rPr>
+        <w:t>After selecting one of the options, this sub-menu will appear:</w:t>
+      </w:r>
+    </w:p>
+    <w:p>
+      <w:pPr>
+        <w:rPr>
+          <w:rFonts w:ascii="Arial" w:hAnsi="Arial" w:cs="Arial"/>
+          <w:sz w:val="24"/>
+          <w:szCs w:val="24"/>
+          <w:lang w:val="en-GB"/>
+        </w:rPr>
+      </w:pPr>
+      <w:r>
+        <w:rPr>
+          <w:rFonts w:ascii="Arial" w:hAnsi="Arial" w:cs="Arial"/>
+          <w:noProof/>
+          <w:sz w:val="24"/>
+          <w:szCs w:val="24"/>
+          <w:lang w:val="en-GB"/>
+        </w:rPr>
+        <w:drawing>
+          <wp:inline distT="0" distB="0" distL="0" distR="0" wp14:anchorId="564DD837" wp14:editId="036C89E7">
+            <wp:extent cx="5306165" cy="1752845"/>
+            <wp:effectExtent l="0" t="0" r="0" b="0"/>
+            <wp:docPr id="12" name="Picture 12"/>
+            <wp:cNvGraphicFramePr>
+              <a:graphicFrameLocks xmlns:a="http://schemas.openxmlformats.org/drawingml/2006/main" noChangeAspect="1"/>
+            </wp:cNvGraphicFramePr>
+            <a:graphic xmlns:a="http://schemas.openxmlformats.org/drawingml/2006/main">
+              <a:graphicData uri="http://schemas.openxmlformats.org/drawingml/2006/picture">
+                <pic:pic xmlns:pic="http://schemas.openxmlformats.org/drawingml/2006/picture">
+                  <pic:nvPicPr>
+                    <pic:cNvPr id="1" name=""/>
+                    <pic:cNvPicPr/>
+                  </pic:nvPicPr>
+                  <pic:blipFill>
+                    <a:blip r:embed="rId16"/>
+                    <a:stretch>
+                      <a:fillRect/>
+                    </a:stretch>
+                  </pic:blipFill>
+                  <pic:spPr>
+                    <a:xfrm>
+                      <a:off x="0" y="0"/>
+                      <a:ext cx="5306165" cy="1752845"/>
+                    </a:xfrm>
+                    <a:prstGeom prst="rect">
+                      <a:avLst/>
+                    </a:prstGeom>
+                  </pic:spPr>
+                </pic:pic>
+              </a:graphicData>
+            </a:graphic>
+          </wp:inline>
+        </w:drawing>
+      </w:r>
+    </w:p>
+    <w:p>
+      <w:pPr>
+        <w:rPr>
+          <w:rFonts w:ascii="Arial" w:hAnsi="Arial" w:cs="Arial"/>
+          <w:sz w:val="24"/>
+          <w:szCs w:val="24"/>
+          <w:lang w:val="en-GB"/>
+        </w:rPr>
+      </w:pPr>
+      <w:r>
+        <w:rPr>
+          <w:rFonts w:ascii="Arial" w:hAnsi="Arial" w:cs="Arial"/>
+          <w:sz w:val="24"/>
+          <w:szCs w:val="24"/>
+          <w:lang w:val="en-GB"/>
+        </w:rPr>
+        <w:t>Here the user can choose which specific piece of information they wish to change. Note that it is not possible to choose a user and change their username or password. Selecting one of the numbered options here will ask the user to input a new value, which will then need to be validated according to the same rules mentioned above. Just as with adding a member or user, the system will ask for a new input until the user inputs a valid input or the user cancels the process by entering ‘x’.</w:t>
+      </w:r>
+    </w:p>
+    <w:p>
+      <w:pPr>
+        <w:rPr>
+          <w:rFonts w:ascii="Arial" w:hAnsi="Arial" w:cs="Arial"/>
+          <w:sz w:val="24"/>
+          <w:szCs w:val="24"/>
+          <w:lang w:val="en-GB"/>
+        </w:rPr>
+      </w:pPr>
+      <w:r>
+        <w:rPr>
+          <w:rFonts w:ascii="Arial" w:hAnsi="Arial" w:cs="Arial"/>
+          <w:sz w:val="24"/>
+          <w:szCs w:val="24"/>
+          <w:lang w:val="en-GB"/>
+        </w:rPr>
+        <w:t>If the user has inputted a valid input, they will be asked to confirm their action:</w:t>
+      </w:r>
+    </w:p>
+    <w:p>
+      <w:pPr>
+        <w:rPr>
+          <w:rFonts w:ascii="Arial" w:hAnsi="Arial" w:cs="Arial"/>
+          <w:sz w:val="24"/>
+          <w:szCs w:val="24"/>
+          <w:lang w:val="en-GB"/>
+        </w:rPr>
+      </w:pPr>
+      <w:r>
+        <w:rPr>
+          <w:rFonts w:ascii="Arial" w:hAnsi="Arial" w:cs="Arial"/>
+          <w:noProof/>
+          <w:sz w:val="24"/>
+          <w:szCs w:val="24"/>
+          <w:lang w:val="en-GB"/>
+        </w:rPr>
+        <w:drawing>
+          <wp:inline distT="0" distB="0" distL="0" distR="0" wp14:anchorId="2F1E685F" wp14:editId="3C96BFB5">
+            <wp:extent cx="5315692" cy="1733792"/>
+            <wp:effectExtent l="0" t="0" r="0" b="0"/>
+            <wp:docPr id="14" name="Picture 14"/>
+            <wp:cNvGraphicFramePr>
+              <a:graphicFrameLocks xmlns:a="http://schemas.openxmlformats.org/drawingml/2006/main" noChangeAspect="1"/>
+            </wp:cNvGraphicFramePr>
+            <a:graphic xmlns:a="http://schemas.openxmlformats.org/drawingml/2006/main">
+              <a:graphicData uri="http://schemas.openxmlformats.org/drawingml/2006/picture">
+                <pic:pic xmlns:pic="http://schemas.openxmlformats.org/drawingml/2006/picture">
+                  <pic:nvPicPr>
+                    <pic:cNvPr id="1" name=""/>
+                    <pic:cNvPicPr/>
+                  </pic:nvPicPr>
+                  <pic:blipFill>
+                    <a:blip r:embed="rId17"/>
+                    <a:stretch>
+                      <a:fillRect/>
+                    </a:stretch>
+                  </pic:blipFill>
+                  <pic:spPr>
+                    <a:xfrm>
+                      <a:off x="0" y="0"/>
+                      <a:ext cx="5315692" cy="1733792"/>
+                    </a:xfrm>
+                    <a:prstGeom prst="rect">
+                      <a:avLst/>
+                    </a:prstGeom>
+                  </pic:spPr>
+                </pic:pic>
+              </a:graphicData>
+            </a:graphic>
+          </wp:inline>
+        </w:drawing>
+      </w:r>
+    </w:p>
+    <w:p>
+      <w:pPr>
+        <w:rPr>
+          <w:rFonts w:ascii="Arial" w:hAnsi="Arial" w:cs="Arial"/>
+          <w:sz w:val="24"/>
+          <w:szCs w:val="24"/>
+          <w:lang w:val="en-GB"/>
+        </w:rPr>
+      </w:pPr>
+    </w:p>
+    <w:p>
+      <w:pPr>
+        <w:rPr>
+          <w:rFonts w:ascii="Arial" w:hAnsi="Arial" w:cs="Arial"/>
+          <w:sz w:val="24"/>
+          <w:szCs w:val="24"/>
+          <w:lang w:val="en-GB"/>
+        </w:rPr>
+      </w:pPr>
+      <w:r>
+        <w:rPr>
+          <w:rFonts w:ascii="Arial" w:hAnsi="Arial" w:cs="Arial"/>
+          <w:sz w:val="24"/>
+          <w:szCs w:val="24"/>
+          <w:lang w:val="en-GB"/>
+        </w:rPr>
+        <w:lastRenderedPageBreak/>
+        <w:t xml:space="preserve">If the user inputs ‘1’, their target’s information will be updated with the new input. </w:t>
+      </w:r>
+      <w:r>
+        <w:rPr>
+          <w:rFonts w:ascii="Arial" w:hAnsi="Arial" w:cs="Arial"/>
+          <w:sz w:val="24"/>
+          <w:szCs w:val="24"/>
+          <w:lang w:val="en-GB"/>
+        </w:rPr>
+        <w:t>Otherwise,</w:t>
+      </w:r>
+      <w:r>
+        <w:rPr>
+          <w:rFonts w:ascii="Arial" w:hAnsi="Arial" w:cs="Arial"/>
+          <w:sz w:val="24"/>
+          <w:szCs w:val="24"/>
+          <w:lang w:val="en-GB"/>
+        </w:rPr>
+        <w:t xml:space="preserve"> the action will be </w:t>
+      </w:r>
+      <w:r>
+        <w:rPr>
+          <w:rFonts w:ascii="Arial" w:hAnsi="Arial" w:cs="Arial"/>
+          <w:sz w:val="24"/>
+          <w:szCs w:val="24"/>
+          <w:lang w:val="en-GB"/>
+        </w:rPr>
+        <w:t>cancelled,</w:t>
+      </w:r>
+      <w:r>
+        <w:rPr>
+          <w:rFonts w:ascii="Arial" w:hAnsi="Arial" w:cs="Arial"/>
+          <w:sz w:val="24"/>
+          <w:szCs w:val="24"/>
+          <w:lang w:val="en-GB"/>
+        </w:rPr>
+        <w:t xml:space="preserve"> and the user redirected back to the list of members and users.</w:t>
+      </w:r>
+    </w:p>
+    <w:p>
+      <w:pPr>
+        <w:rPr>
+          <w:rFonts w:ascii="Arial" w:hAnsi="Arial" w:cs="Arial"/>
+          <w:sz w:val="24"/>
+          <w:szCs w:val="24"/>
+          <w:lang w:val="en-GB"/>
+        </w:rPr>
+      </w:pPr>
+      <w:r>
+        <w:rPr>
+          <w:rFonts w:ascii="Arial" w:hAnsi="Arial" w:cs="Arial"/>
+          <w:sz w:val="24"/>
+          <w:szCs w:val="24"/>
+          <w:lang w:val="en-GB"/>
+        </w:rPr>
+        <w:t>The only exception to this process is if the user chooses to update the registration date. As this option requires no input, they will only need to enter the confirmation input to successfully change their target’s registration date.</w:t>
+      </w:r>
+    </w:p>
+    <w:p>
+      <w:pPr>
+        <w:rPr>
+          <w:rFonts w:ascii="Arial" w:hAnsi="Arial" w:cs="Arial"/>
+          <w:sz w:val="24"/>
+          <w:szCs w:val="24"/>
+          <w:lang w:val="en-GB"/>
+        </w:rPr>
+      </w:pPr>
+      <w:r>
+        <w:rPr>
+          <w:rFonts w:ascii="Arial" w:hAnsi="Arial" w:cs="Arial"/>
+          <w:sz w:val="24"/>
+          <w:szCs w:val="24"/>
+          <w:lang w:val="en-GB"/>
+        </w:rPr>
+        <w:br w:type="page"/>
+      </w:r>
+    </w:p>
+    <w:p>
+      <w:pPr>
+        <w:pStyle w:val="Heading2"/>
+        <w:rPr>
+          <w:rFonts w:ascii="Arial" w:hAnsi="Arial" w:cs="Arial"/>
+          <w:sz w:val="28"/>
+          <w:szCs w:val="28"/>
+          <w:lang w:val="en-GB"/>
+        </w:rPr>
+      </w:pPr>
+      <w:bookmarkStart w:id="6" w:name="_Toc105424733"/>
+      <w:r>
+        <w:rPr>
+          <w:rFonts w:ascii="Arial" w:hAnsi="Arial" w:cs="Arial"/>
+          <w:sz w:val="28"/>
+          <w:szCs w:val="28"/>
+          <w:lang w:val="en-GB"/>
+        </w:rPr>
+        <w:lastRenderedPageBreak/>
+        <w:t>3.4 – Searching through existing members and users</w:t>
+      </w:r>
+      <w:bookmarkEnd w:id="6"/>
+    </w:p>
+    <w:p>
+      <w:pPr>
+        <w:rPr>
+          <w:rFonts w:ascii="Arial" w:hAnsi="Arial" w:cs="Arial"/>
+          <w:sz w:val="24"/>
+          <w:szCs w:val="24"/>
+          <w:lang w:val="en-GB"/>
+        </w:rPr>
+      </w:pPr>
+      <w:r>
+        <w:rPr>
+          <w:rFonts w:ascii="Arial" w:hAnsi="Arial" w:cs="Arial"/>
+          <w:sz w:val="24"/>
+          <w:szCs w:val="24"/>
+          <w:lang w:val="en-GB"/>
+        </w:rPr>
+        <w:t xml:space="preserve">This is the final function on page 1. When selected, it will first ask the user to give a search parameter. This search parameter will then act as a filter, printing out any members and/or users it has a match with. </w:t>
+      </w:r>
+    </w:p>
+    <w:p>
+      <w:pPr>
+        <w:rPr>
+          <w:rFonts w:ascii="Arial" w:hAnsi="Arial" w:cs="Arial"/>
+          <w:sz w:val="24"/>
+          <w:szCs w:val="24"/>
+          <w:lang w:val="en-GB"/>
+        </w:rPr>
+      </w:pPr>
+      <w:r>
+        <w:rPr>
+          <w:rFonts w:ascii="Arial" w:hAnsi="Arial" w:cs="Arial"/>
+          <w:sz w:val="24"/>
+          <w:szCs w:val="24"/>
+          <w:lang w:val="en-GB"/>
+        </w:rPr>
+        <w:t xml:space="preserve">This search parameter will be considered a substring. As such, any entry in the system that contains it at any location within specific columns will be considered a match. This means that if the user gives an empty input, every entry within the system matches. </w:t>
+      </w:r>
+    </w:p>
+    <w:p>
+      <w:pPr>
+        <w:rPr>
+          <w:rFonts w:ascii="Arial" w:hAnsi="Arial" w:cs="Arial"/>
+          <w:sz w:val="24"/>
+          <w:szCs w:val="24"/>
+          <w:lang w:val="en-GB"/>
+        </w:rPr>
+      </w:pPr>
+      <w:r>
+        <w:rPr>
+          <w:rFonts w:ascii="Arial" w:hAnsi="Arial" w:cs="Arial"/>
+          <w:sz w:val="24"/>
+          <w:szCs w:val="24"/>
+          <w:lang w:val="en-GB"/>
+        </w:rPr>
+        <w:t>There are however some restrictions to the search parameter, namely:</w:t>
+      </w:r>
+    </w:p>
+    <w:p>
+      <w:pPr>
+        <w:pStyle w:val="ListParagraph"/>
+        <w:numPr>
+          <w:ilvl w:val="0"/>
+          <w:numId w:val="1"/>
+        </w:numPr>
+        <w:rPr>
+          <w:rFonts w:ascii="Arial" w:hAnsi="Arial" w:cs="Arial"/>
+          <w:sz w:val="24"/>
+          <w:szCs w:val="24"/>
+          <w:lang w:val="en-GB"/>
+        </w:rPr>
+      </w:pPr>
+      <w:r>
+        <w:rPr>
+          <w:rFonts w:ascii="Arial" w:hAnsi="Arial" w:cs="Arial"/>
+          <w:sz w:val="24"/>
+          <w:szCs w:val="24"/>
+          <w:lang w:val="en-GB"/>
+        </w:rPr>
+        <w:t>The search parameter can only match with Advisors if the user is a System Administrator or higher</w:t>
+      </w:r>
+    </w:p>
+    <w:p>
+      <w:pPr>
+        <w:pStyle w:val="ListParagraph"/>
+        <w:numPr>
+          <w:ilvl w:val="0"/>
+          <w:numId w:val="1"/>
+        </w:numPr>
+        <w:rPr>
+          <w:rFonts w:ascii="Arial" w:hAnsi="Arial" w:cs="Arial"/>
+          <w:sz w:val="24"/>
+          <w:szCs w:val="24"/>
+          <w:lang w:val="en-GB"/>
+        </w:rPr>
+      </w:pPr>
+      <w:r>
+        <w:rPr>
+          <w:rFonts w:ascii="Arial" w:hAnsi="Arial" w:cs="Arial"/>
+          <w:sz w:val="24"/>
+          <w:szCs w:val="24"/>
+          <w:lang w:val="en-GB"/>
+        </w:rPr>
+        <w:t>The search parameter can only match with System Administrators if the user is a Super Admin.</w:t>
+      </w:r>
+    </w:p>
+    <w:p>
+      <w:pPr>
+        <w:rPr>
+          <w:rFonts w:ascii="Arial" w:hAnsi="Arial" w:cs="Arial"/>
+          <w:sz w:val="24"/>
+          <w:szCs w:val="24"/>
+          <w:lang w:val="en-GB"/>
+        </w:rPr>
+      </w:pPr>
+      <w:r>
+        <w:rPr>
+          <w:rFonts w:ascii="Arial" w:hAnsi="Arial" w:cs="Arial"/>
+          <w:sz w:val="24"/>
+          <w:szCs w:val="24"/>
+          <w:lang w:val="en-GB"/>
+        </w:rPr>
+        <w:t>Additionally, the search parameter will only be able to match with specific columns. These are as follows:</w:t>
+      </w:r>
+    </w:p>
+    <w:p>
+      <w:pPr>
+        <w:rPr>
+          <w:rFonts w:ascii="Arial" w:hAnsi="Arial" w:cs="Arial"/>
+          <w:sz w:val="24"/>
+          <w:szCs w:val="24"/>
+          <w:lang w:val="en-GB"/>
+        </w:rPr>
+      </w:pPr>
+      <w:r>
+        <w:rPr>
+          <w:rFonts w:ascii="Arial" w:hAnsi="Arial" w:cs="Arial"/>
+          <w:sz w:val="24"/>
+          <w:szCs w:val="24"/>
+          <w:lang w:val="en-GB"/>
+        </w:rPr>
+        <w:t>For members:</w:t>
+      </w:r>
+    </w:p>
+    <w:p>
+      <w:pPr>
+        <w:pStyle w:val="ListParagraph"/>
+        <w:numPr>
+          <w:ilvl w:val="0"/>
+          <w:numId w:val="1"/>
+        </w:numPr>
+        <w:rPr>
+          <w:rFonts w:ascii="Arial" w:hAnsi="Arial" w:cs="Arial"/>
+          <w:sz w:val="24"/>
+          <w:szCs w:val="24"/>
+          <w:lang w:val="en-GB"/>
+        </w:rPr>
+      </w:pPr>
+      <w:r>
+        <w:rPr>
+          <w:rFonts w:ascii="Arial" w:hAnsi="Arial" w:cs="Arial"/>
+          <w:sz w:val="24"/>
+          <w:szCs w:val="24"/>
+          <w:lang w:val="en-GB"/>
+        </w:rPr>
+        <w:t>First name</w:t>
+      </w:r>
+      <w:r>
+        <w:rPr>
+          <w:rFonts w:ascii="Arial" w:hAnsi="Arial" w:cs="Arial"/>
+          <w:sz w:val="24"/>
+          <w:szCs w:val="24"/>
+          <w:lang w:val="en-GB"/>
+        </w:rPr>
+        <w:t xml:space="preserve"> and </w:t>
+      </w:r>
+      <w:r>
+        <w:rPr>
+          <w:rFonts w:ascii="Arial" w:hAnsi="Arial" w:cs="Arial"/>
+          <w:sz w:val="24"/>
+          <w:szCs w:val="24"/>
+          <w:lang w:val="en-GB"/>
+        </w:rPr>
+        <w:t>Last name</w:t>
+      </w:r>
+      <w:r>
+        <w:rPr>
+          <w:rFonts w:ascii="Arial" w:hAnsi="Arial" w:cs="Arial"/>
+          <w:sz w:val="24"/>
+          <w:szCs w:val="24"/>
+          <w:lang w:val="en-GB"/>
+        </w:rPr>
+        <w:t xml:space="preserve"> (Separately)</w:t>
+      </w:r>
+    </w:p>
+    <w:p>
+      <w:pPr>
+        <w:pStyle w:val="ListParagraph"/>
+        <w:numPr>
+          <w:ilvl w:val="0"/>
+          <w:numId w:val="1"/>
+        </w:numPr>
+        <w:rPr>
+          <w:rFonts w:ascii="Arial" w:hAnsi="Arial" w:cs="Arial"/>
+          <w:sz w:val="24"/>
+          <w:szCs w:val="24"/>
+          <w:lang w:val="en-GB"/>
+        </w:rPr>
+      </w:pPr>
+      <w:r>
+        <w:rPr>
+          <w:rFonts w:ascii="Arial" w:hAnsi="Arial" w:cs="Arial"/>
+          <w:sz w:val="24"/>
+          <w:szCs w:val="24"/>
+          <w:lang w:val="en-GB"/>
+        </w:rPr>
+        <w:t>Address</w:t>
+      </w:r>
+    </w:p>
+    <w:p>
+      <w:pPr>
+        <w:pStyle w:val="ListParagraph"/>
+        <w:numPr>
+          <w:ilvl w:val="0"/>
+          <w:numId w:val="1"/>
+        </w:numPr>
+        <w:rPr>
+          <w:rFonts w:ascii="Arial" w:hAnsi="Arial" w:cs="Arial"/>
+          <w:sz w:val="24"/>
+          <w:szCs w:val="24"/>
+          <w:lang w:val="en-GB"/>
+        </w:rPr>
+      </w:pPr>
+      <w:r>
+        <w:rPr>
+          <w:rFonts w:ascii="Arial" w:hAnsi="Arial" w:cs="Arial"/>
+          <w:sz w:val="24"/>
+          <w:szCs w:val="24"/>
+          <w:lang w:val="en-GB"/>
+        </w:rPr>
+        <w:t>Email address</w:t>
+      </w:r>
+    </w:p>
+    <w:p>
+      <w:pPr>
+        <w:pStyle w:val="ListParagraph"/>
+        <w:numPr>
+          <w:ilvl w:val="0"/>
+          <w:numId w:val="1"/>
+        </w:numPr>
+        <w:rPr>
+          <w:rFonts w:ascii="Arial" w:hAnsi="Arial" w:cs="Arial"/>
+          <w:sz w:val="24"/>
+          <w:szCs w:val="24"/>
+          <w:lang w:val="en-GB"/>
+        </w:rPr>
+      </w:pPr>
+      <w:r>
+        <w:rPr>
+          <w:rFonts w:ascii="Arial" w:hAnsi="Arial" w:cs="Arial"/>
+          <w:sz w:val="24"/>
+          <w:szCs w:val="24"/>
+          <w:lang w:val="en-GB"/>
+        </w:rPr>
+        <w:t>Phone number</w:t>
+      </w:r>
+    </w:p>
+    <w:p>
+      <w:pPr>
+        <w:pStyle w:val="ListParagraph"/>
+        <w:numPr>
+          <w:ilvl w:val="0"/>
+          <w:numId w:val="1"/>
+        </w:numPr>
+        <w:rPr>
+          <w:rFonts w:ascii="Arial" w:hAnsi="Arial" w:cs="Arial"/>
+          <w:sz w:val="24"/>
+          <w:szCs w:val="24"/>
+          <w:lang w:val="en-GB"/>
+        </w:rPr>
+      </w:pPr>
+      <w:r>
+        <w:rPr>
+          <w:rFonts w:ascii="Arial" w:hAnsi="Arial" w:cs="Arial"/>
+          <w:sz w:val="24"/>
+          <w:szCs w:val="24"/>
+          <w:lang w:val="en-GB"/>
+        </w:rPr>
+        <w:t>Registration date</w:t>
+      </w:r>
+    </w:p>
+    <w:p>
+      <w:pPr>
+        <w:pStyle w:val="ListParagraph"/>
+        <w:numPr>
+          <w:ilvl w:val="0"/>
+          <w:numId w:val="1"/>
+        </w:numPr>
+        <w:rPr>
+          <w:rFonts w:ascii="Arial" w:hAnsi="Arial" w:cs="Arial"/>
+          <w:sz w:val="24"/>
+          <w:szCs w:val="24"/>
+          <w:lang w:val="en-GB"/>
+        </w:rPr>
+      </w:pPr>
+      <w:r>
+        <w:rPr>
+          <w:rFonts w:ascii="Arial" w:hAnsi="Arial" w:cs="Arial"/>
+          <w:sz w:val="24"/>
+          <w:szCs w:val="24"/>
+          <w:lang w:val="en-GB"/>
+        </w:rPr>
+        <w:t>Membership ID</w:t>
+      </w:r>
+    </w:p>
+    <w:p>
+      <w:pPr>
+        <w:rPr>
+          <w:rFonts w:ascii="Arial" w:hAnsi="Arial" w:cs="Arial"/>
+          <w:sz w:val="24"/>
+          <w:szCs w:val="24"/>
+          <w:lang w:val="en-GB"/>
+        </w:rPr>
+      </w:pPr>
+      <w:r>
+        <w:rPr>
+          <w:rFonts w:ascii="Arial" w:hAnsi="Arial" w:cs="Arial"/>
+          <w:sz w:val="24"/>
+          <w:szCs w:val="24"/>
+          <w:lang w:val="en-GB"/>
+        </w:rPr>
+        <w:t>For users:</w:t>
+      </w:r>
+    </w:p>
+    <w:p>
+      <w:pPr>
+        <w:pStyle w:val="ListParagraph"/>
+        <w:numPr>
+          <w:ilvl w:val="0"/>
+          <w:numId w:val="1"/>
+        </w:numPr>
+        <w:rPr>
+          <w:rFonts w:ascii="Arial" w:hAnsi="Arial" w:cs="Arial"/>
+          <w:sz w:val="24"/>
+          <w:szCs w:val="24"/>
+          <w:lang w:val="en-GB"/>
+        </w:rPr>
+      </w:pPr>
+      <w:r>
+        <w:rPr>
+          <w:rFonts w:ascii="Arial" w:hAnsi="Arial" w:cs="Arial"/>
+          <w:sz w:val="24"/>
+          <w:szCs w:val="24"/>
+          <w:lang w:val="en-GB"/>
+        </w:rPr>
+        <w:t>First name</w:t>
+      </w:r>
+    </w:p>
+    <w:p>
+      <w:pPr>
+        <w:pStyle w:val="ListParagraph"/>
+        <w:numPr>
+          <w:ilvl w:val="0"/>
+          <w:numId w:val="1"/>
+        </w:numPr>
+        <w:rPr>
+          <w:rFonts w:ascii="Arial" w:hAnsi="Arial" w:cs="Arial"/>
+          <w:sz w:val="24"/>
+          <w:szCs w:val="24"/>
+          <w:lang w:val="en-GB"/>
+        </w:rPr>
+      </w:pPr>
+      <w:r>
+        <w:rPr>
+          <w:rFonts w:ascii="Arial" w:hAnsi="Arial" w:cs="Arial"/>
+          <w:sz w:val="24"/>
+          <w:szCs w:val="24"/>
+          <w:lang w:val="en-GB"/>
+        </w:rPr>
+        <w:t>Last name</w:t>
+      </w:r>
+    </w:p>
+    <w:p>
+      <w:pPr>
+        <w:pStyle w:val="ListParagraph"/>
+        <w:numPr>
+          <w:ilvl w:val="0"/>
+          <w:numId w:val="1"/>
+        </w:numPr>
+        <w:rPr>
+          <w:rFonts w:ascii="Arial" w:hAnsi="Arial" w:cs="Arial"/>
+          <w:sz w:val="24"/>
+          <w:szCs w:val="24"/>
+          <w:lang w:val="en-GB"/>
+        </w:rPr>
+      </w:pPr>
+      <w:r>
+        <w:rPr>
+          <w:rFonts w:ascii="Arial" w:hAnsi="Arial" w:cs="Arial"/>
+          <w:sz w:val="24"/>
+          <w:szCs w:val="24"/>
+          <w:lang w:val="en-GB"/>
+        </w:rPr>
+        <w:t>Role name (Advisor, System Administrator etc.)</w:t>
+      </w:r>
+    </w:p>
+    <w:p>
+      <w:pPr>
+        <w:pStyle w:val="ListParagraph"/>
+        <w:numPr>
+          <w:ilvl w:val="0"/>
+          <w:numId w:val="1"/>
+        </w:numPr>
+        <w:rPr>
+          <w:rFonts w:ascii="Arial" w:hAnsi="Arial" w:cs="Arial"/>
+          <w:sz w:val="24"/>
+          <w:szCs w:val="24"/>
+          <w:lang w:val="en-GB"/>
+        </w:rPr>
+      </w:pPr>
+      <w:r>
+        <w:rPr>
+          <w:rFonts w:ascii="Arial" w:hAnsi="Arial" w:cs="Arial"/>
+          <w:sz w:val="24"/>
+          <w:szCs w:val="24"/>
+          <w:lang w:val="en-GB"/>
+        </w:rPr>
+        <w:t>Registration date</w:t>
+      </w:r>
+    </w:p>
+    <w:p>
+      <w:pPr>
+        <w:pStyle w:val="ListParagraph"/>
+        <w:numPr>
+          <w:ilvl w:val="0"/>
+          <w:numId w:val="1"/>
+        </w:numPr>
+        <w:rPr>
+          <w:rFonts w:ascii="Arial" w:hAnsi="Arial" w:cs="Arial"/>
+          <w:sz w:val="24"/>
+          <w:szCs w:val="24"/>
+          <w:lang w:val="en-GB"/>
+        </w:rPr>
+      </w:pPr>
+      <w:r>
+        <w:rPr>
+          <w:rFonts w:ascii="Arial" w:hAnsi="Arial" w:cs="Arial"/>
+          <w:sz w:val="24"/>
+          <w:szCs w:val="24"/>
+          <w:lang w:val="en-GB"/>
+        </w:rPr>
+        <w:t>ID</w:t>
+      </w:r>
+    </w:p>
+    <w:p>
+      <w:pPr>
+        <w:rPr>
+          <w:rFonts w:ascii="Arial" w:hAnsi="Arial" w:cs="Arial"/>
+          <w:sz w:val="24"/>
+          <w:szCs w:val="24"/>
+          <w:lang w:val="en-GB"/>
+        </w:rPr>
+      </w:pPr>
+      <w:r>
+        <w:rPr>
+          <w:rFonts w:ascii="Arial" w:hAnsi="Arial" w:cs="Arial"/>
+          <w:sz w:val="24"/>
+          <w:szCs w:val="24"/>
+          <w:lang w:val="en-GB"/>
+        </w:rPr>
+        <w:t>After the user inputs a search parameter,  they will receive their results:</w:t>
+      </w:r>
+    </w:p>
+    <w:p>
+      <w:pPr>
+        <w:rPr>
+          <w:rFonts w:ascii="Arial" w:hAnsi="Arial" w:cs="Arial"/>
+          <w:sz w:val="24"/>
+          <w:szCs w:val="24"/>
+          <w:lang w:val="en-GB"/>
+        </w:rPr>
+      </w:pPr>
+      <w:r>
+        <w:rPr>
+          <w:rFonts w:ascii="Arial" w:hAnsi="Arial" w:cs="Arial"/>
+          <w:noProof/>
+          <w:sz w:val="24"/>
+          <w:szCs w:val="24"/>
+          <w:lang w:val="en-GB"/>
+        </w:rPr>
+        <w:drawing>
+          <wp:inline distT="0" distB="0" distL="0" distR="0" wp14:anchorId="53F04358" wp14:editId="697E1535">
+            <wp:extent cx="5759450" cy="1210945"/>
+            <wp:effectExtent l="0" t="0" r="0" b="8255"/>
+            <wp:docPr id="15" name="Picture 15"/>
+            <wp:cNvGraphicFramePr>
+              <a:graphicFrameLocks xmlns:a="http://schemas.openxmlformats.org/drawingml/2006/main" noChangeAspect="1"/>
+            </wp:cNvGraphicFramePr>
+            <a:graphic xmlns:a="http://schemas.openxmlformats.org/drawingml/2006/main">
+              <a:graphicData uri="http://schemas.openxmlformats.org/drawingml/2006/picture">
+                <pic:pic xmlns:pic="http://schemas.openxmlformats.org/drawingml/2006/picture">
+                  <pic:nvPicPr>
+                    <pic:cNvPr id="1" name=""/>
+                    <pic:cNvPicPr/>
+                  </pic:nvPicPr>
+                  <pic:blipFill>
+                    <a:blip r:embed="rId18"/>
+                    <a:stretch>
+                      <a:fillRect/>
+                    </a:stretch>
+                  </pic:blipFill>
+                  <pic:spPr>
+                    <a:xfrm>
+                      <a:off x="0" y="0"/>
+                      <a:ext cx="5759450" cy="1210945"/>
+                    </a:xfrm>
+                    <a:prstGeom prst="rect">
+                      <a:avLst/>
+                    </a:prstGeom>
+                  </pic:spPr>
+                </pic:pic>
+              </a:graphicData>
+            </a:graphic>
+          </wp:inline>
+        </w:drawing>
+      </w:r>
+    </w:p>
+    <w:p>
+      <w:pPr>
+        <w:rPr>
+          <w:rFonts w:ascii="Arial" w:hAnsi="Arial" w:cs="Arial"/>
+          <w:sz w:val="24"/>
+          <w:szCs w:val="24"/>
+          <w:lang w:val="en-GB"/>
+        </w:rPr>
+      </w:pPr>
+      <w:r>
+        <w:rPr>
+          <w:rFonts w:ascii="Arial" w:hAnsi="Arial" w:cs="Arial"/>
+          <w:sz w:val="24"/>
+          <w:szCs w:val="24"/>
+          <w:lang w:val="en-GB"/>
+        </w:rPr>
+        <w:t>After receiving their results, the user has the option to either return to the main menu or continue searching by entering a different search parameter.</w:t>
+      </w:r>
+    </w:p>
+    <w:p>
+      <w:pPr>
+        <w:rPr>
+          <w:rFonts w:ascii="Arial" w:hAnsi="Arial" w:cs="Arial"/>
+          <w:sz w:val="24"/>
+          <w:szCs w:val="24"/>
+          <w:lang w:val="en-GB"/>
+        </w:rPr>
+      </w:pPr>
+      <w:r>
+        <w:rPr>
+          <w:rFonts w:ascii="Arial" w:hAnsi="Arial" w:cs="Arial"/>
+          <w:sz w:val="24"/>
+          <w:szCs w:val="24"/>
+          <w:lang w:val="en-GB"/>
+        </w:rPr>
+        <w:br w:type="page"/>
+      </w:r>
+    </w:p>
+    <w:p>
+      <w:pPr>
+        <w:pStyle w:val="Heading1"/>
+        <w:rPr>
+          <w:rFonts w:ascii="Arial" w:hAnsi="Arial" w:cs="Arial"/>
+          <w:color w:val="4472C4" w:themeColor="accent1"/>
+          <w:lang w:val="en-GB"/>
+        </w:rPr>
+      </w:pPr>
+      <w:bookmarkStart w:id="7" w:name="_Toc105424734"/>
+      <w:r>
+        <w:rPr>
+          <w:rFonts w:ascii="Arial" w:hAnsi="Arial" w:cs="Arial"/>
+          <w:color w:val="4472C4" w:themeColor="accent1"/>
+          <w:lang w:val="en-GB"/>
+        </w:rPr>
+        <w:lastRenderedPageBreak/>
+        <w:t>4 - The functionalities of Page 2</w:t>
+      </w:r>
+      <w:bookmarkEnd w:id="7"/>
+    </w:p>
+    <w:p>
+      <w:pPr>
+        <w:rPr>
+          <w:lang w:val="en-GB"/>
+        </w:rPr>
+      </w:pPr>
+    </w:p>
+    <w:p>
+      <w:pPr>
+        <w:pStyle w:val="Heading2"/>
+        <w:rPr>
+          <w:rFonts w:ascii="Arial" w:hAnsi="Arial" w:cs="Arial"/>
+          <w:sz w:val="28"/>
+          <w:szCs w:val="28"/>
+          <w:lang w:val="en-GB"/>
+        </w:rPr>
+      </w:pPr>
+      <w:bookmarkStart w:id="8" w:name="_Toc105424735"/>
+      <w:r>
+        <w:rPr>
+          <w:rFonts w:ascii="Arial" w:hAnsi="Arial" w:cs="Arial"/>
+          <w:sz w:val="28"/>
+          <w:szCs w:val="28"/>
+          <w:lang w:val="en-GB"/>
+        </w:rPr>
+        <w:t>4.1 – Delete an existing member or user</w:t>
+      </w:r>
+      <w:bookmarkEnd w:id="8"/>
+    </w:p>
+    <w:p>
+      <w:pPr>
+        <w:rPr>
+          <w:rFonts w:ascii="Arial" w:hAnsi="Arial" w:cs="Arial"/>
+          <w:sz w:val="24"/>
+          <w:szCs w:val="24"/>
+          <w:lang w:val="en-GB"/>
+        </w:rPr>
+      </w:pPr>
+      <w:r>
+        <w:rPr>
+          <w:rFonts w:ascii="Arial" w:hAnsi="Arial" w:cs="Arial"/>
+          <w:sz w:val="24"/>
+          <w:szCs w:val="24"/>
+          <w:lang w:val="en-GB"/>
+        </w:rPr>
+        <w:t xml:space="preserve">As with the rest of the page 2 functionalities, they are reserved for System Administrators and Super Admins only. </w:t>
+      </w:r>
+    </w:p>
+    <w:p>
+      <w:pPr>
+        <w:rPr>
+          <w:rFonts w:ascii="Arial" w:hAnsi="Arial" w:cs="Arial"/>
+          <w:sz w:val="24"/>
+          <w:szCs w:val="24"/>
+          <w:lang w:val="en-GB"/>
+        </w:rPr>
+      </w:pPr>
+      <w:r>
+        <w:rPr>
+          <w:rFonts w:ascii="Arial" w:hAnsi="Arial" w:cs="Arial"/>
+          <w:sz w:val="24"/>
+          <w:szCs w:val="24"/>
+          <w:lang w:val="en-GB"/>
+        </w:rPr>
+        <w:t>Selecting this option will bring up a list of every member and user registered in the system (excluding System Administrators if the user is one themselves), prompting the user to select one of them to delete.</w:t>
+      </w:r>
+    </w:p>
+    <w:p>
+      <w:pPr>
+        <w:rPr>
+          <w:rFonts w:ascii="Arial" w:hAnsi="Arial" w:cs="Arial"/>
+          <w:sz w:val="24"/>
+          <w:szCs w:val="24"/>
+          <w:lang w:val="en-GB"/>
+        </w:rPr>
+      </w:pPr>
+      <w:r>
+        <w:rPr>
+          <w:rFonts w:ascii="Arial" w:hAnsi="Arial" w:cs="Arial"/>
+          <w:noProof/>
+          <w:sz w:val="24"/>
+          <w:szCs w:val="24"/>
+          <w:lang w:val="en-GB"/>
+        </w:rPr>
+        <w:drawing>
+          <wp:inline distT="0" distB="0" distL="0" distR="0" wp14:anchorId="4972E513" wp14:editId="712141FF">
+            <wp:extent cx="5759450" cy="1021080"/>
+            <wp:effectExtent l="0" t="0" r="0" b="7620"/>
+            <wp:docPr id="16" name="Picture 16"/>
+            <wp:cNvGraphicFramePr>
+              <a:graphicFrameLocks xmlns:a="http://schemas.openxmlformats.org/drawingml/2006/main" noChangeAspect="1"/>
+            </wp:cNvGraphicFramePr>
+            <a:graphic xmlns:a="http://schemas.openxmlformats.org/drawingml/2006/main">
+              <a:graphicData uri="http://schemas.openxmlformats.org/drawingml/2006/picture">
+                <pic:pic xmlns:pic="http://schemas.openxmlformats.org/drawingml/2006/picture">
+                  <pic:nvPicPr>
+                    <pic:cNvPr id="1" name=""/>
+                    <pic:cNvPicPr/>
+                  </pic:nvPicPr>
+                  <pic:blipFill>
+                    <a:blip r:embed="rId19"/>
+                    <a:stretch>
+                      <a:fillRect/>
+                    </a:stretch>
+                  </pic:blipFill>
+                  <pic:spPr>
+                    <a:xfrm>
+                      <a:off x="0" y="0"/>
+                      <a:ext cx="5759450" cy="1021080"/>
+                    </a:xfrm>
+                    <a:prstGeom prst="rect">
+                      <a:avLst/>
+                    </a:prstGeom>
+                  </pic:spPr>
+                </pic:pic>
+              </a:graphicData>
+            </a:graphic>
+          </wp:inline>
+        </w:drawing>
+      </w:r>
+    </w:p>
+    <w:p>
+      <w:pPr>
+        <w:rPr>
+          <w:rFonts w:ascii="Arial" w:hAnsi="Arial" w:cs="Arial"/>
+          <w:sz w:val="24"/>
+          <w:szCs w:val="24"/>
+          <w:lang w:val="en-GB"/>
+        </w:rPr>
+      </w:pPr>
+      <w:r>
+        <w:rPr>
+          <w:rFonts w:ascii="Arial" w:hAnsi="Arial" w:cs="Arial"/>
+          <w:sz w:val="24"/>
+          <w:szCs w:val="24"/>
+          <w:lang w:val="en-GB"/>
+        </w:rPr>
+        <w:t xml:space="preserve">Like when modifying information, the system will ask the user for confirmation. This behaves the same as before, except that when the user selects ‘1’, their chosen member or user is deleted from the system. </w:t>
+      </w:r>
+    </w:p>
+    <w:p>
+      <w:pPr>
+        <w:rPr>
+          <w:rFonts w:ascii="Arial" w:hAnsi="Arial" w:cs="Arial"/>
+          <w:sz w:val="24"/>
+          <w:szCs w:val="24"/>
+          <w:lang w:val="en-GB"/>
+        </w:rPr>
+      </w:pPr>
+      <w:r>
+        <w:rPr>
+          <w:rFonts w:ascii="Arial" w:hAnsi="Arial" w:cs="Arial"/>
+          <w:noProof/>
+          <w:sz w:val="24"/>
+          <w:szCs w:val="24"/>
+          <w:lang w:val="en-GB"/>
+        </w:rPr>
+        <w:drawing>
+          <wp:inline distT="0" distB="0" distL="0" distR="0" wp14:anchorId="7192ACA4" wp14:editId="16C664FD">
+            <wp:extent cx="5759450" cy="661670"/>
+            <wp:effectExtent l="0" t="0" r="0" b="5080"/>
+            <wp:docPr id="17" name="Picture 17"/>
+            <wp:cNvGraphicFramePr>
+              <a:graphicFrameLocks xmlns:a="http://schemas.openxmlformats.org/drawingml/2006/main" noChangeAspect="1"/>
+            </wp:cNvGraphicFramePr>
+            <a:graphic xmlns:a="http://schemas.openxmlformats.org/drawingml/2006/main">
+              <a:graphicData uri="http://schemas.openxmlformats.org/drawingml/2006/picture">
+                <pic:pic xmlns:pic="http://schemas.openxmlformats.org/drawingml/2006/picture">
+                  <pic:nvPicPr>
+                    <pic:cNvPr id="1" name=""/>
+                    <pic:cNvPicPr/>
+                  </pic:nvPicPr>
+                  <pic:blipFill>
+                    <a:blip r:embed="rId20"/>
+                    <a:stretch>
+                      <a:fillRect/>
+                    </a:stretch>
+                  </pic:blipFill>
+                  <pic:spPr>
+                    <a:xfrm>
+                      <a:off x="0" y="0"/>
+                      <a:ext cx="5759450" cy="661670"/>
+                    </a:xfrm>
+                    <a:prstGeom prst="rect">
+                      <a:avLst/>
+                    </a:prstGeom>
+                  </pic:spPr>
+                </pic:pic>
+              </a:graphicData>
+            </a:graphic>
+          </wp:inline>
+        </w:drawing>
+      </w:r>
+    </w:p>
+    <w:p>
+      <w:pPr>
+        <w:rPr>
+          <w:rFonts w:ascii="Arial" w:hAnsi="Arial" w:cs="Arial"/>
+          <w:sz w:val="24"/>
+          <w:szCs w:val="24"/>
+          <w:lang w:val="en-GB"/>
+        </w:rPr>
+      </w:pPr>
+      <w:r>
+        <w:rPr>
+          <w:rFonts w:ascii="Arial" w:hAnsi="Arial" w:cs="Arial"/>
+          <w:sz w:val="24"/>
+          <w:szCs w:val="24"/>
+          <w:lang w:val="en-GB"/>
+        </w:rPr>
+        <w:br w:type="page"/>
+      </w:r>
+    </w:p>
+    <w:p>
+      <w:pPr>
+        <w:pStyle w:val="Heading2"/>
+        <w:rPr>
+          <w:rFonts w:ascii="Arial" w:hAnsi="Arial" w:cs="Arial"/>
+          <w:sz w:val="28"/>
+          <w:szCs w:val="28"/>
+          <w:lang w:val="en-GB"/>
+        </w:rPr>
+      </w:pPr>
+      <w:bookmarkStart w:id="9" w:name="_Toc105424736"/>
+      <w:r>
+        <w:rPr>
+          <w:rFonts w:ascii="Arial" w:hAnsi="Arial" w:cs="Arial"/>
+          <w:sz w:val="28"/>
+          <w:szCs w:val="28"/>
+          <w:lang w:val="en-GB"/>
+        </w:rPr>
+        <w:lastRenderedPageBreak/>
+        <w:t>4.2 – Reset an existing user’s password</w:t>
+      </w:r>
+      <w:bookmarkEnd w:id="9"/>
+    </w:p>
+    <w:p>
+      <w:pPr>
+        <w:rPr>
+          <w:rFonts w:ascii="Arial" w:hAnsi="Arial" w:cs="Arial"/>
+          <w:sz w:val="24"/>
+          <w:szCs w:val="24"/>
+          <w:lang w:val="en-GB"/>
+        </w:rPr>
+      </w:pPr>
+      <w:r>
+        <w:rPr>
+          <w:rFonts w:ascii="Arial" w:hAnsi="Arial" w:cs="Arial"/>
+          <w:sz w:val="24"/>
+          <w:szCs w:val="24"/>
+          <w:lang w:val="en-GB"/>
+        </w:rPr>
+        <w:t xml:space="preserve">Selecting this option will allow the user to reset another user’s password. Again, this user must be of a lower role than the user (i.e., a System Administrator can only reset the passwords of Advisors). </w:t>
+      </w:r>
+    </w:p>
+    <w:p>
+      <w:pPr>
+        <w:rPr>
+          <w:rFonts w:ascii="Arial" w:hAnsi="Arial" w:cs="Arial"/>
+          <w:sz w:val="24"/>
+          <w:szCs w:val="24"/>
+          <w:lang w:val="en-GB"/>
+        </w:rPr>
+      </w:pPr>
+      <w:r>
+        <w:rPr>
+          <w:rFonts w:ascii="Arial" w:hAnsi="Arial" w:cs="Arial"/>
+          <w:sz w:val="24"/>
+          <w:szCs w:val="24"/>
+          <w:lang w:val="en-GB"/>
+        </w:rPr>
+        <w:t>Resetting a password means setting the target’s password as another, temporarily. This means that, after resetting the target’s password, the target can log in to their account using their original password or their temporary password. Upon logging in, this temporary password is erased</w:t>
+      </w:r>
+      <w:r>
+        <w:rPr>
+          <w:rFonts w:ascii="Arial" w:hAnsi="Arial" w:cs="Arial"/>
+          <w:sz w:val="24"/>
+          <w:szCs w:val="24"/>
+          <w:lang w:val="en-GB"/>
+        </w:rPr>
+        <w:t>, meaning this user cannot use this temporary password as a login again</w:t>
+      </w:r>
+      <w:r>
+        <w:rPr>
+          <w:rFonts w:ascii="Arial" w:hAnsi="Arial" w:cs="Arial"/>
+          <w:sz w:val="24"/>
+          <w:szCs w:val="24"/>
+          <w:lang w:val="en-GB"/>
+        </w:rPr>
+        <w:t>.</w:t>
+      </w:r>
+    </w:p>
+    <w:p>
+      <w:pPr>
+        <w:rPr>
+          <w:rFonts w:ascii="Arial" w:hAnsi="Arial" w:cs="Arial"/>
+          <w:sz w:val="24"/>
+          <w:szCs w:val="24"/>
+          <w:lang w:val="en-GB"/>
+        </w:rPr>
+      </w:pPr>
+      <w:r>
+        <w:rPr>
+          <w:rFonts w:ascii="Arial" w:hAnsi="Arial" w:cs="Arial"/>
+          <w:noProof/>
+          <w:sz w:val="24"/>
+          <w:szCs w:val="24"/>
+          <w:lang w:val="en-GB"/>
+        </w:rPr>
+        <w:drawing>
+          <wp:inline distT="0" distB="0" distL="0" distR="0" wp14:anchorId="65869661" wp14:editId="7743F1A2">
+            <wp:extent cx="5172797" cy="1314633"/>
+            <wp:effectExtent l="0" t="0" r="8890" b="0"/>
+            <wp:docPr id="18" name="Picture 18"/>
+            <wp:cNvGraphicFramePr>
+              <a:graphicFrameLocks xmlns:a="http://schemas.openxmlformats.org/drawingml/2006/main" noChangeAspect="1"/>
+            </wp:cNvGraphicFramePr>
+            <a:graphic xmlns:a="http://schemas.openxmlformats.org/drawingml/2006/main">
+              <a:graphicData uri="http://schemas.openxmlformats.org/drawingml/2006/picture">
+                <pic:pic xmlns:pic="http://schemas.openxmlformats.org/drawingml/2006/picture">
+                  <pic:nvPicPr>
+                    <pic:cNvPr id="1" name=""/>
+                    <pic:cNvPicPr/>
+                  </pic:nvPicPr>
+                  <pic:blipFill>
+                    <a:blip r:embed="rId21"/>
+                    <a:stretch>
+                      <a:fillRect/>
+                    </a:stretch>
+                  </pic:blipFill>
+                  <pic:spPr>
+                    <a:xfrm>
+                      <a:off x="0" y="0"/>
+                      <a:ext cx="5172797" cy="1314633"/>
+                    </a:xfrm>
+                    <a:prstGeom prst="rect">
+                      <a:avLst/>
+                    </a:prstGeom>
+                  </pic:spPr>
+                </pic:pic>
+              </a:graphicData>
+            </a:graphic>
+          </wp:inline>
+        </w:drawing>
+      </w:r>
+    </w:p>
+    <w:p>
+      <w:pPr>
+        <w:rPr>
+          <w:rFonts w:ascii="Arial" w:hAnsi="Arial" w:cs="Arial"/>
+          <w:sz w:val="24"/>
+          <w:szCs w:val="24"/>
+          <w:lang w:val="en-GB"/>
+        </w:rPr>
+      </w:pPr>
+      <w:r>
+        <w:rPr>
+          <w:rFonts w:ascii="Arial" w:hAnsi="Arial" w:cs="Arial"/>
+          <w:sz w:val="24"/>
+          <w:szCs w:val="24"/>
+          <w:lang w:val="en-GB"/>
+        </w:rPr>
+        <w:t xml:space="preserve">This temporary password must also qualify as a valid password to be able to successfully reset a user’s password. Just like with any free-form input, the system will keep asking for the new password until the input is valid or is cancelled by entering ‘x’. </w:t>
+      </w:r>
+    </w:p>
+    <w:p>
+      <w:pPr>
+        <w:rPr>
+          <w:rFonts w:ascii="Arial" w:hAnsi="Arial" w:cs="Arial"/>
+          <w:sz w:val="24"/>
+          <w:szCs w:val="24"/>
+          <w:lang w:val="en-GB"/>
+        </w:rPr>
+      </w:pPr>
+      <w:r>
+        <w:rPr>
+          <w:rFonts w:ascii="Arial" w:hAnsi="Arial" w:cs="Arial"/>
+          <w:sz w:val="24"/>
+          <w:szCs w:val="24"/>
+          <w:lang w:val="en-GB"/>
+        </w:rPr>
+        <w:br w:type="page"/>
+      </w:r>
+    </w:p>
+    <w:p>
+      <w:pPr>
+        <w:pStyle w:val="Heading2"/>
+        <w:rPr>
+          <w:rFonts w:ascii="Arial" w:hAnsi="Arial" w:cs="Arial"/>
+          <w:sz w:val="28"/>
+          <w:szCs w:val="28"/>
+          <w:lang w:val="en-GB"/>
+        </w:rPr>
+      </w:pPr>
+      <w:bookmarkStart w:id="10" w:name="_Toc105424737"/>
+      <w:r>
+        <w:rPr>
+          <w:rFonts w:ascii="Arial" w:hAnsi="Arial" w:cs="Arial"/>
+          <w:sz w:val="28"/>
+          <w:szCs w:val="28"/>
+          <w:lang w:val="en-GB"/>
+        </w:rPr>
+        <w:lastRenderedPageBreak/>
+        <w:t>4.3 – Back up the database or log file</w:t>
+      </w:r>
+      <w:bookmarkEnd w:id="10"/>
+    </w:p>
+    <w:p>
+      <w:pPr>
+        <w:rPr>
+          <w:rFonts w:ascii="Arial" w:hAnsi="Arial" w:cs="Arial"/>
+          <w:sz w:val="24"/>
+          <w:szCs w:val="24"/>
+          <w:lang w:val="en-GB"/>
+        </w:rPr>
+      </w:pPr>
+      <w:r>
+        <w:rPr>
+          <w:rFonts w:ascii="Arial" w:hAnsi="Arial" w:cs="Arial"/>
+          <w:sz w:val="24"/>
+          <w:szCs w:val="24"/>
+          <w:lang w:val="en-GB"/>
+        </w:rPr>
+        <w:t xml:space="preserve">This option allows the user to create a back-up of either the database or log file, at any valid location. </w:t>
+      </w:r>
+    </w:p>
+    <w:p>
+      <w:pPr>
+        <w:rPr>
+          <w:rFonts w:ascii="Arial" w:hAnsi="Arial" w:cs="Arial"/>
+          <w:sz w:val="24"/>
+          <w:szCs w:val="24"/>
+          <w:lang w:val="en-GB"/>
+        </w:rPr>
+      </w:pPr>
+      <w:r>
+        <w:rPr>
+          <w:rFonts w:ascii="Arial" w:hAnsi="Arial" w:cs="Arial"/>
+          <w:sz w:val="24"/>
+          <w:szCs w:val="24"/>
+          <w:lang w:val="en-GB"/>
+        </w:rPr>
+        <w:t>Selecting this option will bring up this sub-menu:</w:t>
+      </w:r>
+    </w:p>
+    <w:p>
+      <w:pPr>
+        <w:rPr>
+          <w:rFonts w:ascii="Arial" w:hAnsi="Arial" w:cs="Arial"/>
+          <w:sz w:val="24"/>
+          <w:szCs w:val="24"/>
+          <w:lang w:val="en-GB"/>
+        </w:rPr>
+      </w:pPr>
+      <w:r>
+        <w:rPr>
+          <w:rFonts w:ascii="Arial" w:hAnsi="Arial" w:cs="Arial"/>
+          <w:noProof/>
+          <w:sz w:val="24"/>
+          <w:szCs w:val="24"/>
+          <w:lang w:val="en-GB"/>
+        </w:rPr>
+        <w:drawing>
+          <wp:inline distT="0" distB="0" distL="0" distR="0" wp14:anchorId="28753860" wp14:editId="50FF2F75">
+            <wp:extent cx="5292792" cy="1365160"/>
+            <wp:effectExtent l="0" t="0" r="3175" b="6985"/>
+            <wp:docPr id="19" name="Picture 19"/>
+            <wp:cNvGraphicFramePr>
+              <a:graphicFrameLocks xmlns:a="http://schemas.openxmlformats.org/drawingml/2006/main" noChangeAspect="1"/>
+            </wp:cNvGraphicFramePr>
+            <a:graphic xmlns:a="http://schemas.openxmlformats.org/drawingml/2006/main">
+              <a:graphicData uri="http://schemas.openxmlformats.org/drawingml/2006/picture">
+                <pic:pic xmlns:pic="http://schemas.openxmlformats.org/drawingml/2006/picture">
+                  <pic:nvPicPr>
+                    <pic:cNvPr id="1" name=""/>
+                    <pic:cNvPicPr/>
+                  </pic:nvPicPr>
+                  <pic:blipFill>
+                    <a:blip r:embed="rId22"/>
+                    <a:stretch>
+                      <a:fillRect/>
+                    </a:stretch>
+                  </pic:blipFill>
+                  <pic:spPr>
+                    <a:xfrm>
+                      <a:off x="0" y="0"/>
+                      <a:ext cx="5302636" cy="1367699"/>
+                    </a:xfrm>
+                    <a:prstGeom prst="rect">
+                      <a:avLst/>
+                    </a:prstGeom>
+                  </pic:spPr>
+                </pic:pic>
+              </a:graphicData>
+            </a:graphic>
+          </wp:inline>
+        </w:drawing>
+      </w:r>
+    </w:p>
+    <w:p>
+      <w:pPr>
+        <w:rPr>
+          <w:rFonts w:ascii="Arial" w:hAnsi="Arial" w:cs="Arial"/>
+          <w:sz w:val="24"/>
+          <w:szCs w:val="24"/>
+          <w:lang w:val="en-GB"/>
+        </w:rPr>
+      </w:pPr>
+      <w:r>
+        <w:rPr>
+          <w:rFonts w:ascii="Arial" w:hAnsi="Arial" w:cs="Arial"/>
+          <w:sz w:val="24"/>
+          <w:szCs w:val="24"/>
+          <w:lang w:val="en-GB"/>
+        </w:rPr>
+        <w:t>Choosing either one will ask the user where they would like to store the back-up</w:t>
+      </w:r>
+    </w:p>
+    <w:p>
+      <w:pPr>
+        <w:rPr>
+          <w:rFonts w:ascii="Arial" w:hAnsi="Arial" w:cs="Arial"/>
+          <w:sz w:val="24"/>
+          <w:szCs w:val="24"/>
+          <w:lang w:val="en-GB"/>
+        </w:rPr>
+      </w:pPr>
+      <w:r>
+        <w:rPr>
+          <w:rFonts w:ascii="Arial" w:hAnsi="Arial" w:cs="Arial"/>
+          <w:sz w:val="24"/>
+          <w:szCs w:val="24"/>
+          <w:lang w:val="en-GB"/>
+        </w:rPr>
+        <w:t>This input must be</w:t>
+      </w:r>
+      <w:r>
+        <w:rPr>
+          <w:rFonts w:ascii="Arial" w:hAnsi="Arial" w:cs="Arial"/>
+          <w:sz w:val="24"/>
+          <w:szCs w:val="24"/>
+          <w:lang w:val="en-GB"/>
+        </w:rPr>
+        <w:t>:</w:t>
+      </w:r>
+    </w:p>
+    <w:p>
+      <w:pPr>
+        <w:pStyle w:val="ListParagraph"/>
+        <w:numPr>
+          <w:ilvl w:val="0"/>
+          <w:numId w:val="1"/>
+        </w:numPr>
+        <w:rPr>
+          <w:rFonts w:ascii="Arial" w:hAnsi="Arial" w:cs="Arial"/>
+          <w:sz w:val="24"/>
+          <w:szCs w:val="24"/>
+          <w:lang w:val="en-GB"/>
+        </w:rPr>
+      </w:pPr>
+      <w:r>
+        <w:rPr>
+          <w:rFonts w:ascii="Arial" w:hAnsi="Arial" w:cs="Arial"/>
+          <w:sz w:val="24"/>
+          <w:szCs w:val="24"/>
+          <w:lang w:val="en-GB"/>
+        </w:rPr>
+        <w:t>A valid and existing directory (can also be a relative path, like “../../”)</w:t>
+      </w:r>
+    </w:p>
+    <w:p>
+      <w:pPr>
+        <w:pStyle w:val="ListParagraph"/>
+        <w:numPr>
+          <w:ilvl w:val="0"/>
+          <w:numId w:val="1"/>
+        </w:numPr>
+        <w:rPr>
+          <w:rFonts w:ascii="Arial" w:hAnsi="Arial" w:cs="Arial"/>
+          <w:sz w:val="24"/>
+          <w:szCs w:val="24"/>
+          <w:lang w:val="en-GB"/>
+        </w:rPr>
+      </w:pPr>
+      <w:r>
+        <w:rPr>
+          <w:rFonts w:ascii="Arial" w:hAnsi="Arial" w:cs="Arial"/>
+          <w:sz w:val="24"/>
+          <w:szCs w:val="24"/>
+          <w:lang w:val="en-GB"/>
+        </w:rPr>
+        <w:t>Not a file! Must be a directory</w:t>
+      </w:r>
+    </w:p>
+    <w:p>
+      <w:pPr>
+        <w:rPr>
+          <w:rFonts w:ascii="Arial" w:hAnsi="Arial" w:cs="Arial"/>
+          <w:sz w:val="24"/>
+          <w:szCs w:val="24"/>
+          <w:lang w:val="en-GB"/>
+        </w:rPr>
+      </w:pPr>
+      <w:r>
+        <w:rPr>
+          <w:rFonts w:ascii="Arial" w:hAnsi="Arial" w:cs="Arial"/>
+          <w:sz w:val="24"/>
+          <w:szCs w:val="24"/>
+          <w:lang w:val="en-GB"/>
+        </w:rPr>
+        <w:t>If it is considered valid, the system will show the absolute path where the back-up will be stored (derived from the user’s input) and ask the user for their confirmation.</w:t>
+      </w:r>
+    </w:p>
+    <w:p>
+      <w:pPr>
+        <w:rPr>
+          <w:rFonts w:ascii="Arial" w:hAnsi="Arial" w:cs="Arial"/>
+          <w:sz w:val="24"/>
+          <w:szCs w:val="24"/>
+          <w:lang w:val="en-GB"/>
+        </w:rPr>
+      </w:pPr>
+      <w:r>
+        <w:rPr>
+          <w:rFonts w:ascii="Arial" w:hAnsi="Arial" w:cs="Arial"/>
+          <w:sz w:val="24"/>
+          <w:szCs w:val="24"/>
+          <w:lang w:val="en-GB"/>
+        </w:rPr>
+        <w:t xml:space="preserve">If the user enters ‘1’ for the confirmation. A copy of the current database/log file will be </w:t>
+      </w:r>
+      <w:r>
+        <w:rPr>
+          <w:rFonts w:ascii="Arial" w:hAnsi="Arial" w:cs="Arial"/>
+          <w:sz w:val="24"/>
+          <w:szCs w:val="24"/>
+          <w:lang w:val="en-GB"/>
+        </w:rPr>
+        <w:t>placed in</w:t>
+      </w:r>
+      <w:r>
+        <w:rPr>
+          <w:rFonts w:ascii="Arial" w:hAnsi="Arial" w:cs="Arial"/>
+          <w:sz w:val="24"/>
+          <w:szCs w:val="24"/>
+          <w:lang w:val="en-GB"/>
+        </w:rPr>
+        <w:t xml:space="preserve"> the target directory. Otherwise, the action is cancelled, and the user redirected to the main page.</w:t>
+      </w:r>
+    </w:p>
+    <w:p>
+      <w:pPr>
+        <w:rPr>
+          <w:rFonts w:ascii="Arial" w:hAnsi="Arial" w:cs="Arial"/>
+          <w:sz w:val="24"/>
+          <w:szCs w:val="24"/>
+          <w:lang w:val="en-GB"/>
+        </w:rPr>
+      </w:pPr>
+      <w:r>
+        <w:rPr>
+          <w:rFonts w:ascii="Arial" w:hAnsi="Arial" w:cs="Arial"/>
+          <w:sz w:val="24"/>
+          <w:szCs w:val="24"/>
+          <w:lang w:val="en-GB"/>
+        </w:rPr>
+        <w:br w:type="page"/>
+      </w:r>
+    </w:p>
+    <w:p>
+      <w:pPr>
+        <w:pStyle w:val="Heading2"/>
+        <w:rPr>
+          <w:rFonts w:ascii="Arial" w:hAnsi="Arial" w:cs="Arial"/>
+          <w:sz w:val="28"/>
+          <w:szCs w:val="28"/>
+          <w:lang w:val="en-GB"/>
+        </w:rPr>
+      </w:pPr>
+      <w:bookmarkStart w:id="11" w:name="_Toc105424738"/>
+      <w:r>
+        <w:rPr>
+          <w:rFonts w:ascii="Arial" w:hAnsi="Arial" w:cs="Arial"/>
+          <w:sz w:val="28"/>
+          <w:szCs w:val="28"/>
+          <w:lang w:val="en-GB"/>
+        </w:rPr>
+        <w:lastRenderedPageBreak/>
+        <w:t>4.4 – Restore a back-up of the database or log file</w:t>
+      </w:r>
+      <w:bookmarkEnd w:id="11"/>
+    </w:p>
+    <w:p>
+      <w:pPr>
+        <w:rPr>
+          <w:rFonts w:ascii="Arial" w:hAnsi="Arial" w:cs="Arial"/>
+          <w:sz w:val="24"/>
+          <w:szCs w:val="24"/>
+          <w:lang w:val="en-GB"/>
+        </w:rPr>
+      </w:pPr>
+      <w:r>
+        <w:rPr>
+          <w:rFonts w:ascii="Arial" w:hAnsi="Arial" w:cs="Arial"/>
+          <w:sz w:val="24"/>
+          <w:szCs w:val="24"/>
+          <w:lang w:val="en-GB"/>
+        </w:rPr>
+        <w:t xml:space="preserve">This option allows the user to restore an existing back-up of the database or log file. This does require the user to have already backed up the file they wish to restore. </w:t>
+      </w:r>
+    </w:p>
+    <w:p>
+      <w:pPr>
+        <w:rPr>
+          <w:rFonts w:ascii="Arial" w:hAnsi="Arial" w:cs="Arial"/>
+          <w:sz w:val="24"/>
+          <w:szCs w:val="24"/>
+          <w:lang w:val="en-GB"/>
+        </w:rPr>
+      </w:pPr>
+      <w:r>
+        <w:rPr>
+          <w:rFonts w:ascii="Arial" w:hAnsi="Arial" w:cs="Arial"/>
+          <w:sz w:val="24"/>
+          <w:szCs w:val="24"/>
+          <w:lang w:val="en-GB"/>
+        </w:rPr>
+        <w:t>Like the option above, the user is asked whether they would like to restore a back-up of the database or log file:</w:t>
+      </w:r>
+    </w:p>
+    <w:p>
+      <w:pPr>
+        <w:rPr>
+          <w:rFonts w:ascii="Arial" w:hAnsi="Arial" w:cs="Arial"/>
+          <w:sz w:val="24"/>
+          <w:szCs w:val="24"/>
+          <w:lang w:val="en-GB"/>
+        </w:rPr>
+      </w:pPr>
+      <w:r>
+        <w:rPr>
+          <w:rFonts w:ascii="Arial" w:hAnsi="Arial" w:cs="Arial"/>
+          <w:noProof/>
+          <w:sz w:val="24"/>
+          <w:szCs w:val="24"/>
+          <w:lang w:val="en-GB"/>
+        </w:rPr>
+        <w:drawing>
+          <wp:inline distT="0" distB="0" distL="0" distR="0" wp14:anchorId="70AB420F" wp14:editId="523DD4C1">
+            <wp:extent cx="5515747" cy="1416676"/>
+            <wp:effectExtent l="0" t="0" r="0" b="0"/>
+            <wp:docPr id="20" name="Picture 20"/>
+            <wp:cNvGraphicFramePr>
+              <a:graphicFrameLocks xmlns:a="http://schemas.openxmlformats.org/drawingml/2006/main" noChangeAspect="1"/>
+            </wp:cNvGraphicFramePr>
+            <a:graphic xmlns:a="http://schemas.openxmlformats.org/drawingml/2006/main">
+              <a:graphicData uri="http://schemas.openxmlformats.org/drawingml/2006/picture">
+                <pic:pic xmlns:pic="http://schemas.openxmlformats.org/drawingml/2006/picture">
+                  <pic:nvPicPr>
+                    <pic:cNvPr id="1" name=""/>
+                    <pic:cNvPicPr/>
+                  </pic:nvPicPr>
+                  <pic:blipFill>
+                    <a:blip r:embed="rId23"/>
+                    <a:stretch>
+                      <a:fillRect/>
+                    </a:stretch>
+                  </pic:blipFill>
+                  <pic:spPr>
+                    <a:xfrm>
+                      <a:off x="0" y="0"/>
+                      <a:ext cx="5531928" cy="1420832"/>
+                    </a:xfrm>
+                    <a:prstGeom prst="rect">
+                      <a:avLst/>
+                    </a:prstGeom>
+                  </pic:spPr>
+                </pic:pic>
+              </a:graphicData>
+            </a:graphic>
+          </wp:inline>
+        </w:drawing>
+      </w:r>
+    </w:p>
+    <w:p>
+      <w:pPr>
+        <w:rPr>
+          <w:rFonts w:ascii="Arial" w:hAnsi="Arial" w:cs="Arial"/>
+          <w:sz w:val="24"/>
+          <w:szCs w:val="24"/>
+          <w:lang w:val="en-GB"/>
+        </w:rPr>
+      </w:pPr>
+      <w:r>
+        <w:rPr>
+          <w:rFonts w:ascii="Arial" w:hAnsi="Arial" w:cs="Arial"/>
+          <w:sz w:val="24"/>
+          <w:szCs w:val="24"/>
+          <w:lang w:val="en-GB"/>
+        </w:rPr>
+        <w:t>Choosing either one will prompt the user to input a path to the relevant back-up file. This input must be:</w:t>
+      </w:r>
+    </w:p>
+    <w:p>
+      <w:pPr>
+        <w:pStyle w:val="ListParagraph"/>
+        <w:numPr>
+          <w:ilvl w:val="0"/>
+          <w:numId w:val="1"/>
+        </w:numPr>
+        <w:rPr>
+          <w:rFonts w:ascii="Arial" w:hAnsi="Arial" w:cs="Arial"/>
+          <w:sz w:val="24"/>
+          <w:szCs w:val="24"/>
+          <w:lang w:val="en-GB"/>
+        </w:rPr>
+      </w:pPr>
+      <w:r>
+        <w:rPr>
+          <w:rFonts w:ascii="Arial" w:hAnsi="Arial" w:cs="Arial"/>
+          <w:sz w:val="24"/>
+          <w:szCs w:val="24"/>
+          <w:lang w:val="en-GB"/>
+        </w:rPr>
+        <w:t>An existing path to a file (can also be a relative path, like ../../database.db)</w:t>
+      </w:r>
+    </w:p>
+    <w:p>
+      <w:pPr>
+        <w:pStyle w:val="ListParagraph"/>
+        <w:numPr>
+          <w:ilvl w:val="0"/>
+          <w:numId w:val="1"/>
+        </w:numPr>
+        <w:rPr>
+          <w:rFonts w:ascii="Arial" w:hAnsi="Arial" w:cs="Arial"/>
+          <w:sz w:val="24"/>
+          <w:szCs w:val="24"/>
+          <w:lang w:val="en-GB"/>
+        </w:rPr>
+      </w:pPr>
+      <w:r>
+        <w:rPr>
+          <w:rFonts w:ascii="Arial" w:hAnsi="Arial" w:cs="Arial"/>
+          <w:sz w:val="24"/>
+          <w:szCs w:val="24"/>
+          <w:lang w:val="en-GB"/>
+        </w:rPr>
+        <w:t>Must be a file, as in [path]/[file].[file extension]</w:t>
+      </w:r>
+    </w:p>
+    <w:p>
+      <w:pPr>
+        <w:rPr>
+          <w:rFonts w:ascii="Arial" w:hAnsi="Arial" w:cs="Arial"/>
+          <w:sz w:val="24"/>
+          <w:szCs w:val="24"/>
+          <w:lang w:val="en-GB"/>
+        </w:rPr>
+      </w:pPr>
+      <w:r>
+        <w:rPr>
+          <w:rFonts w:ascii="Arial" w:hAnsi="Arial" w:cs="Arial"/>
+          <w:sz w:val="24"/>
+          <w:szCs w:val="24"/>
+          <w:lang w:val="en-GB"/>
+        </w:rPr>
+        <w:t>If it is considered valid, the system will ask for confirmation. If the user does not input ‘1’ to continue the process, the process is cancelled, and the user is redirected back to the main menu.</w:t>
+      </w:r>
+    </w:p>
+    <w:p>
+      <w:pPr>
+        <w:rPr>
+          <w:rFonts w:ascii="Arial" w:hAnsi="Arial" w:cs="Arial"/>
+          <w:sz w:val="24"/>
+          <w:szCs w:val="24"/>
+          <w:lang w:val="en-GB"/>
+        </w:rPr>
+      </w:pPr>
+      <w:r>
+        <w:rPr>
+          <w:rFonts w:ascii="Arial" w:hAnsi="Arial" w:cs="Arial"/>
+          <w:sz w:val="24"/>
+          <w:szCs w:val="24"/>
+          <w:lang w:val="en-GB"/>
+        </w:rPr>
+        <w:t xml:space="preserve">If the user decided to go through with restoring the back-up, the system will take the back-up file and </w:t>
+      </w:r>
+      <w:r>
+        <w:rPr>
+          <w:rFonts w:ascii="Arial" w:hAnsi="Arial" w:cs="Arial"/>
+          <w:b/>
+          <w:bCs/>
+          <w:sz w:val="24"/>
+          <w:szCs w:val="24"/>
+          <w:lang w:val="en-GB"/>
+        </w:rPr>
+        <w:t>overwrite</w:t>
+      </w:r>
+      <w:r>
+        <w:rPr>
+          <w:rFonts w:ascii="Arial" w:hAnsi="Arial" w:cs="Arial"/>
+          <w:sz w:val="24"/>
+          <w:szCs w:val="24"/>
+          <w:lang w:val="en-GB"/>
+        </w:rPr>
+        <w:t xml:space="preserve"> the file currently in use. When it comes to restoring the database, the system will not make sure the newly restored database is of the same exact structure. It will, however, block access if the wrong file is restored. The system does </w:t>
+      </w:r>
+      <w:r>
+        <w:rPr>
+          <w:rFonts w:ascii="Arial" w:hAnsi="Arial" w:cs="Arial"/>
+          <w:b/>
+          <w:bCs/>
+          <w:sz w:val="24"/>
+          <w:szCs w:val="24"/>
+          <w:lang w:val="en-GB"/>
+        </w:rPr>
+        <w:t>not</w:t>
+      </w:r>
+      <w:r>
+        <w:rPr>
+          <w:rFonts w:ascii="Arial" w:hAnsi="Arial" w:cs="Arial"/>
+          <w:sz w:val="24"/>
+          <w:szCs w:val="24"/>
+          <w:lang w:val="en-GB"/>
+        </w:rPr>
+        <w:t xml:space="preserve"> offer any recovery possibilities, so make sure you are restoring the correct file.</w:t>
+      </w:r>
+    </w:p>
+    <w:p>
+      <w:pPr>
+        <w:rPr>
+          <w:rFonts w:ascii="Arial" w:hAnsi="Arial" w:cs="Arial"/>
+          <w:sz w:val="24"/>
+          <w:szCs w:val="24"/>
+          <w:lang w:val="en-GB"/>
+        </w:rPr>
+      </w:pPr>
+      <w:r>
+        <w:rPr>
+          <w:rFonts w:ascii="Arial" w:hAnsi="Arial" w:cs="Arial"/>
+          <w:sz w:val="24"/>
+          <w:szCs w:val="24"/>
+          <w:lang w:val="en-GB"/>
+        </w:rPr>
+        <w:t>After the file is restored, the user is logged out of their account. This is done to make sure the system does not break in the event the wrong file was restored by the user.</w:t>
+      </w:r>
+    </w:p>
+    <w:p>
+      <w:pPr>
+        <w:rPr>
+          <w:rFonts w:ascii="Arial" w:hAnsi="Arial" w:cs="Arial"/>
+          <w:sz w:val="24"/>
+          <w:szCs w:val="24"/>
+          <w:lang w:val="en-GB"/>
+        </w:rPr>
+      </w:pPr>
+      <w:r>
+        <w:rPr>
+          <w:rFonts w:ascii="Arial" w:hAnsi="Arial" w:cs="Arial"/>
+          <w:sz w:val="24"/>
+          <w:szCs w:val="24"/>
+          <w:lang w:val="en-GB"/>
+        </w:rPr>
+        <w:br w:type="page"/>
+      </w:r>
+    </w:p>
+    <w:p>
+      <w:pPr>
+        <w:pStyle w:val="Heading2"/>
+        <w:rPr>
+          <w:rFonts w:ascii="Arial" w:hAnsi="Arial" w:cs="Arial"/>
+          <w:sz w:val="28"/>
+          <w:szCs w:val="28"/>
+          <w:lang w:val="en-GB"/>
+        </w:rPr>
+      </w:pPr>
+      <w:bookmarkStart w:id="12" w:name="_Toc105424739"/>
+      <w:r>
+        <w:rPr>
+          <w:rFonts w:ascii="Arial" w:hAnsi="Arial" w:cs="Arial"/>
+          <w:sz w:val="28"/>
+          <w:szCs w:val="28"/>
+          <w:lang w:val="en-GB"/>
+        </w:rPr>
+        <w:lastRenderedPageBreak/>
+        <w:t xml:space="preserve">4.5 – Viewing the </w:t>
+      </w:r>
+      <w:r>
+        <w:rPr>
+          <w:rFonts w:ascii="Arial" w:hAnsi="Arial" w:cs="Arial"/>
+          <w:sz w:val="28"/>
+          <w:szCs w:val="28"/>
+          <w:lang w:val="en-GB"/>
+        </w:rPr>
+        <w:t>system’s log file</w:t>
+      </w:r>
+      <w:bookmarkEnd w:id="12"/>
+    </w:p>
+    <w:p>
+      <w:pPr>
+        <w:rPr>
+          <w:rFonts w:ascii="Arial" w:hAnsi="Arial" w:cs="Arial"/>
+          <w:sz w:val="24"/>
+          <w:szCs w:val="24"/>
+          <w:lang w:val="en-GB"/>
+        </w:rPr>
+      </w:pPr>
+      <w:r>
+        <w:rPr>
+          <w:rFonts w:ascii="Arial" w:hAnsi="Arial" w:cs="Arial"/>
+          <w:sz w:val="24"/>
+          <w:szCs w:val="24"/>
+          <w:lang w:val="en-GB"/>
+        </w:rPr>
+        <w:t xml:space="preserve">This </w:t>
+      </w:r>
+      <w:r>
+        <w:rPr>
+          <w:rFonts w:ascii="Arial" w:hAnsi="Arial" w:cs="Arial"/>
+          <w:sz w:val="24"/>
+          <w:szCs w:val="24"/>
+          <w:lang w:val="en-GB"/>
+        </w:rPr>
+        <w:t>option allows the user to view the system’s log file. By normal means, the user is not able to view this file properly, as its contents are encrypted. Through this menu, however, any System Administrators and Super Admins can view its contents.</w:t>
+      </w:r>
+    </w:p>
+    <w:p>
+      <w:pPr>
+        <w:rPr>
+          <w:rFonts w:ascii="Arial" w:hAnsi="Arial" w:cs="Arial"/>
+          <w:sz w:val="24"/>
+          <w:szCs w:val="24"/>
+          <w:lang w:val="en-GB"/>
+        </w:rPr>
+      </w:pPr>
+      <w:r>
+        <w:rPr>
+          <w:rFonts w:ascii="Arial" w:hAnsi="Arial" w:cs="Arial"/>
+          <w:sz w:val="24"/>
+          <w:szCs w:val="24"/>
+          <w:lang w:val="en-GB"/>
+        </w:rPr>
+        <w:t>Selecting the option brings up the following sub-menu:</w:t>
+      </w:r>
+    </w:p>
+    <w:p>
+      <w:pPr>
+        <w:rPr>
+          <w:rFonts w:ascii="Arial" w:hAnsi="Arial" w:cs="Arial"/>
+          <w:sz w:val="24"/>
+          <w:szCs w:val="24"/>
+          <w:lang w:val="en-GB"/>
+        </w:rPr>
+      </w:pPr>
+      <w:r>
+        <w:rPr>
+          <w:rFonts w:ascii="Arial" w:hAnsi="Arial" w:cs="Arial"/>
+          <w:noProof/>
+          <w:sz w:val="24"/>
+          <w:szCs w:val="24"/>
+          <w:lang w:val="en-GB"/>
+        </w:rPr>
+        <w:drawing>
+          <wp:inline distT="0" distB="0" distL="0" distR="0" wp14:anchorId="21F1F468" wp14:editId="3BBDF827">
+            <wp:extent cx="5503771" cy="1249250"/>
+            <wp:effectExtent l="0" t="0" r="1905" b="8255"/>
+            <wp:docPr id="21" name="Picture 21"/>
+            <wp:cNvGraphicFramePr>
+              <a:graphicFrameLocks xmlns:a="http://schemas.openxmlformats.org/drawingml/2006/main" noChangeAspect="1"/>
+            </wp:cNvGraphicFramePr>
+            <a:graphic xmlns:a="http://schemas.openxmlformats.org/drawingml/2006/main">
+              <a:graphicData uri="http://schemas.openxmlformats.org/drawingml/2006/picture">
+                <pic:pic xmlns:pic="http://schemas.openxmlformats.org/drawingml/2006/picture">
+                  <pic:nvPicPr>
+                    <pic:cNvPr id="1" name=""/>
+                    <pic:cNvPicPr/>
+                  </pic:nvPicPr>
+                  <pic:blipFill>
+                    <a:blip r:embed="rId24"/>
+                    <a:stretch>
+                      <a:fillRect/>
+                    </a:stretch>
+                  </pic:blipFill>
+                  <pic:spPr>
+                    <a:xfrm>
+                      <a:off x="0" y="0"/>
+                      <a:ext cx="5516602" cy="1252162"/>
+                    </a:xfrm>
+                    <a:prstGeom prst="rect">
+                      <a:avLst/>
+                    </a:prstGeom>
+                  </pic:spPr>
+                </pic:pic>
+              </a:graphicData>
+            </a:graphic>
+          </wp:inline>
+        </w:drawing>
+      </w:r>
+    </w:p>
+    <w:p>
+      <w:pPr>
+        <w:rPr>
+          <w:rFonts w:ascii="Arial" w:hAnsi="Arial" w:cs="Arial"/>
+          <w:sz w:val="24"/>
+          <w:szCs w:val="24"/>
+          <w:lang w:val="en-GB"/>
+        </w:rPr>
+      </w:pPr>
+      <w:r>
+        <w:rPr>
+          <w:rFonts w:ascii="Arial" w:hAnsi="Arial" w:cs="Arial"/>
+          <w:sz w:val="24"/>
+          <w:szCs w:val="24"/>
+          <w:lang w:val="en-GB"/>
+        </w:rPr>
+        <w:t xml:space="preserve">Selecting ‘v’ will print out every single line of the log file in the console. This means that if this file is very long, it will likely span multiple screens-worth of text. </w:t>
+      </w:r>
+    </w:p>
+    <w:p>
+      <w:pPr>
+        <w:rPr>
+          <w:rFonts w:ascii="Arial" w:hAnsi="Arial" w:cs="Arial"/>
+          <w:sz w:val="24"/>
+          <w:szCs w:val="24"/>
+          <w:lang w:val="en-GB"/>
+        </w:rPr>
+      </w:pPr>
+      <w:r>
+        <w:rPr>
+          <w:rFonts w:ascii="Arial" w:hAnsi="Arial" w:cs="Arial"/>
+          <w:noProof/>
+          <w:sz w:val="24"/>
+          <w:szCs w:val="24"/>
+          <w:lang w:val="en-GB"/>
+        </w:rPr>
+        <w:drawing>
+          <wp:inline distT="0" distB="0" distL="0" distR="0" wp14:anchorId="46C6E680" wp14:editId="2AC90F14">
+            <wp:extent cx="5759450" cy="354330"/>
+            <wp:effectExtent l="0" t="0" r="0" b="7620"/>
+            <wp:docPr id="22" name="Picture 22"/>
+            <wp:cNvGraphicFramePr>
+              <a:graphicFrameLocks xmlns:a="http://schemas.openxmlformats.org/drawingml/2006/main" noChangeAspect="1"/>
+            </wp:cNvGraphicFramePr>
+            <a:graphic xmlns:a="http://schemas.openxmlformats.org/drawingml/2006/main">
+              <a:graphicData uri="http://schemas.openxmlformats.org/drawingml/2006/picture">
+                <pic:pic xmlns:pic="http://schemas.openxmlformats.org/drawingml/2006/picture">
+                  <pic:nvPicPr>
+                    <pic:cNvPr id="1" name=""/>
+                    <pic:cNvPicPr/>
+                  </pic:nvPicPr>
+                  <pic:blipFill>
+                    <a:blip r:embed="rId25"/>
+                    <a:stretch>
+                      <a:fillRect/>
+                    </a:stretch>
+                  </pic:blipFill>
+                  <pic:spPr>
+                    <a:xfrm>
+                      <a:off x="0" y="0"/>
+                      <a:ext cx="5759450" cy="354330"/>
+                    </a:xfrm>
+                    <a:prstGeom prst="rect">
+                      <a:avLst/>
+                    </a:prstGeom>
+                  </pic:spPr>
+                </pic:pic>
+              </a:graphicData>
+            </a:graphic>
+          </wp:inline>
+        </w:drawing>
+      </w:r>
+    </w:p>
+    <w:p>
+      <w:pPr>
+        <w:rPr>
+          <w:rFonts w:ascii="Arial" w:hAnsi="Arial" w:cs="Arial"/>
+          <w:sz w:val="24"/>
+          <w:szCs w:val="24"/>
+          <w:lang w:val="en-GB"/>
+        </w:rPr>
+      </w:pPr>
+      <w:r>
+        <w:rPr>
+          <w:rFonts w:ascii="Arial" w:hAnsi="Arial" w:cs="Arial"/>
+          <w:sz w:val="24"/>
+          <w:szCs w:val="24"/>
+          <w:lang w:val="en-GB"/>
+        </w:rPr>
+        <w:t>A single log entry contains the following information:</w:t>
+      </w:r>
+    </w:p>
+    <w:p>
+      <w:pPr>
+        <w:pStyle w:val="ListParagraph"/>
+        <w:numPr>
+          <w:ilvl w:val="0"/>
+          <w:numId w:val="1"/>
+        </w:numPr>
+        <w:rPr>
+          <w:rFonts w:ascii="Arial" w:hAnsi="Arial" w:cs="Arial"/>
+          <w:sz w:val="24"/>
+          <w:szCs w:val="24"/>
+          <w:lang w:val="en-GB"/>
+        </w:rPr>
+      </w:pPr>
+      <w:r>
+        <w:rPr>
+          <w:rFonts w:ascii="Arial" w:hAnsi="Arial" w:cs="Arial"/>
+          <w:sz w:val="24"/>
+          <w:szCs w:val="24"/>
+          <w:lang w:val="en-GB"/>
+        </w:rPr>
+        <w:t>Log ID (the line it’s on)</w:t>
+      </w:r>
+    </w:p>
+    <w:p>
+      <w:pPr>
+        <w:pStyle w:val="ListParagraph"/>
+        <w:numPr>
+          <w:ilvl w:val="0"/>
+          <w:numId w:val="1"/>
+        </w:numPr>
+        <w:rPr>
+          <w:rFonts w:ascii="Arial" w:hAnsi="Arial" w:cs="Arial"/>
+          <w:sz w:val="24"/>
+          <w:szCs w:val="24"/>
+          <w:lang w:val="en-GB"/>
+        </w:rPr>
+      </w:pPr>
+      <w:r>
+        <w:rPr>
+          <w:rFonts w:ascii="Arial" w:hAnsi="Arial" w:cs="Arial"/>
+          <w:sz w:val="24"/>
+          <w:szCs w:val="24"/>
+          <w:lang w:val="en-GB"/>
+        </w:rPr>
+        <w:t>Who performed the action that was logged</w:t>
+      </w:r>
+    </w:p>
+    <w:p>
+      <w:pPr>
+        <w:pStyle w:val="ListParagraph"/>
+        <w:numPr>
+          <w:ilvl w:val="0"/>
+          <w:numId w:val="1"/>
+        </w:numPr>
+        <w:rPr>
+          <w:rFonts w:ascii="Arial" w:hAnsi="Arial" w:cs="Arial"/>
+          <w:sz w:val="24"/>
+          <w:szCs w:val="24"/>
+          <w:lang w:val="en-GB"/>
+        </w:rPr>
+      </w:pPr>
+      <w:r>
+        <w:rPr>
+          <w:rFonts w:ascii="Arial" w:hAnsi="Arial" w:cs="Arial"/>
+          <w:sz w:val="24"/>
+          <w:szCs w:val="24"/>
+          <w:lang w:val="en-GB"/>
+        </w:rPr>
+        <w:t>The date and time this action was logged</w:t>
+      </w:r>
+    </w:p>
+    <w:p>
+      <w:pPr>
+        <w:pStyle w:val="ListParagraph"/>
+        <w:numPr>
+          <w:ilvl w:val="0"/>
+          <w:numId w:val="1"/>
+        </w:numPr>
+        <w:rPr>
+          <w:rFonts w:ascii="Arial" w:hAnsi="Arial" w:cs="Arial"/>
+          <w:sz w:val="24"/>
+          <w:szCs w:val="24"/>
+          <w:lang w:val="en-GB"/>
+        </w:rPr>
+      </w:pPr>
+      <w:r>
+        <w:rPr>
+          <w:rFonts w:ascii="Arial" w:hAnsi="Arial" w:cs="Arial"/>
+          <w:sz w:val="24"/>
+          <w:szCs w:val="24"/>
+          <w:lang w:val="en-GB"/>
+        </w:rPr>
+        <w:t>A description of the action that was logged</w:t>
+      </w:r>
+    </w:p>
+    <w:p>
+      <w:pPr>
+        <w:pStyle w:val="ListParagraph"/>
+        <w:numPr>
+          <w:ilvl w:val="0"/>
+          <w:numId w:val="1"/>
+        </w:numPr>
+        <w:rPr>
+          <w:rFonts w:ascii="Arial" w:hAnsi="Arial" w:cs="Arial"/>
+          <w:sz w:val="24"/>
+          <w:szCs w:val="24"/>
+          <w:lang w:val="en-GB"/>
+        </w:rPr>
+      </w:pPr>
+      <w:r>
+        <w:rPr>
+          <w:rFonts w:ascii="Arial" w:hAnsi="Arial" w:cs="Arial"/>
+          <w:sz w:val="24"/>
+          <w:szCs w:val="24"/>
+          <w:lang w:val="en-GB"/>
+        </w:rPr>
+        <w:t>Extra information about this action</w:t>
+      </w:r>
+    </w:p>
+    <w:p>
+      <w:pPr>
+        <w:pStyle w:val="ListParagraph"/>
+        <w:numPr>
+          <w:ilvl w:val="0"/>
+          <w:numId w:val="1"/>
+        </w:numPr>
+        <w:rPr>
+          <w:rFonts w:ascii="Arial" w:hAnsi="Arial" w:cs="Arial"/>
+          <w:sz w:val="24"/>
+          <w:szCs w:val="24"/>
+          <w:lang w:val="en-GB"/>
+        </w:rPr>
+      </w:pPr>
+      <w:r>
+        <w:rPr>
+          <w:rFonts w:ascii="Arial" w:hAnsi="Arial" w:cs="Arial"/>
+          <w:sz w:val="24"/>
+          <w:szCs w:val="24"/>
+          <w:lang w:val="en-GB"/>
+        </w:rPr>
+        <w:t>Whether this action is considered suspicious or not</w:t>
+      </w:r>
+    </w:p>
+    <w:p>
+      <w:pPr>
+        <w:rPr>
+          <w:rFonts w:ascii="Arial" w:hAnsi="Arial" w:cs="Arial"/>
+          <w:sz w:val="24"/>
+          <w:szCs w:val="24"/>
+          <w:lang w:val="en-GB"/>
+        </w:rPr>
+      </w:pPr>
+      <w:r>
+        <w:rPr>
+          <w:rFonts w:ascii="Arial" w:hAnsi="Arial" w:cs="Arial"/>
+          <w:sz w:val="24"/>
+          <w:szCs w:val="24"/>
+          <w:lang w:val="en-GB"/>
+        </w:rPr>
+        <w:t>Many scenarios will trigger the logging of the action that was performed. Some examples include:</w:t>
+      </w:r>
+    </w:p>
+    <w:p>
+      <w:pPr>
+        <w:pStyle w:val="ListParagraph"/>
+        <w:numPr>
+          <w:ilvl w:val="0"/>
+          <w:numId w:val="1"/>
+        </w:numPr>
+        <w:rPr>
+          <w:rFonts w:ascii="Arial" w:hAnsi="Arial" w:cs="Arial"/>
+          <w:sz w:val="24"/>
+          <w:szCs w:val="24"/>
+          <w:lang w:val="en-GB"/>
+        </w:rPr>
+      </w:pPr>
+      <w:r>
+        <w:rPr>
+          <w:rFonts w:ascii="Arial" w:hAnsi="Arial" w:cs="Arial"/>
+          <w:sz w:val="24"/>
+          <w:szCs w:val="24"/>
+          <w:lang w:val="en-GB"/>
+        </w:rPr>
+        <w:t>Logging into an account</w:t>
+      </w:r>
+    </w:p>
+    <w:p>
+      <w:pPr>
+        <w:pStyle w:val="ListParagraph"/>
+        <w:numPr>
+          <w:ilvl w:val="0"/>
+          <w:numId w:val="1"/>
+        </w:numPr>
+        <w:rPr>
+          <w:rFonts w:ascii="Arial" w:hAnsi="Arial" w:cs="Arial"/>
+          <w:sz w:val="24"/>
+          <w:szCs w:val="24"/>
+          <w:lang w:val="en-GB"/>
+        </w:rPr>
+      </w:pPr>
+      <w:r>
+        <w:rPr>
+          <w:rFonts w:ascii="Arial" w:hAnsi="Arial" w:cs="Arial"/>
+          <w:sz w:val="24"/>
+          <w:szCs w:val="24"/>
+          <w:lang w:val="en-GB"/>
+        </w:rPr>
+        <w:t>Accessing a menu without meeting the proper authorization requirements</w:t>
+      </w:r>
+    </w:p>
+    <w:p>
+      <w:pPr>
+        <w:pStyle w:val="ListParagraph"/>
+        <w:numPr>
+          <w:ilvl w:val="0"/>
+          <w:numId w:val="1"/>
+        </w:numPr>
+        <w:rPr>
+          <w:rFonts w:ascii="Arial" w:hAnsi="Arial" w:cs="Arial"/>
+          <w:sz w:val="24"/>
+          <w:szCs w:val="24"/>
+          <w:lang w:val="en-GB"/>
+        </w:rPr>
+      </w:pPr>
+      <w:r>
+        <w:rPr>
+          <w:rFonts w:ascii="Arial" w:hAnsi="Arial" w:cs="Arial"/>
+          <w:sz w:val="24"/>
+          <w:szCs w:val="24"/>
+          <w:lang w:val="en-GB"/>
+        </w:rPr>
+        <w:t>Performing any of the actions located on the main page successfully</w:t>
+      </w:r>
+    </w:p>
+    <w:p>
+      <w:pPr>
+        <w:pStyle w:val="ListParagraph"/>
+        <w:numPr>
+          <w:ilvl w:val="0"/>
+          <w:numId w:val="1"/>
+        </w:numPr>
+        <w:rPr>
+          <w:rFonts w:ascii="Arial" w:hAnsi="Arial" w:cs="Arial"/>
+          <w:sz w:val="24"/>
+          <w:szCs w:val="24"/>
+          <w:lang w:val="en-GB"/>
+        </w:rPr>
+      </w:pPr>
+      <w:r>
+        <w:rPr>
+          <w:rFonts w:ascii="Arial" w:hAnsi="Arial" w:cs="Arial"/>
+          <w:sz w:val="24"/>
+          <w:szCs w:val="24"/>
+          <w:lang w:val="en-GB"/>
+        </w:rPr>
+        <w:t>Unauthorized attempt at any database manipulation</w:t>
+      </w:r>
+    </w:p>
+    <w:p>
+      <w:pPr>
+        <w:rPr>
+          <w:rFonts w:ascii="Arial" w:hAnsi="Arial" w:cs="Arial"/>
+          <w:sz w:val="24"/>
+          <w:szCs w:val="24"/>
+          <w:lang w:val="en-GB"/>
+        </w:rPr>
+      </w:pPr>
+      <w:r>
+        <w:rPr>
+          <w:rFonts w:ascii="Arial" w:hAnsi="Arial" w:cs="Arial"/>
+          <w:sz w:val="24"/>
+          <w:szCs w:val="24"/>
+          <w:lang w:val="en-GB"/>
+        </w:rPr>
+        <w:t>After printing the log file’s contents, the user can select any of the 3 options listed above. Selecting ‘e’ will erase</w:t>
+      </w:r>
+      <w:r>
+        <w:rPr>
+          <w:rFonts w:ascii="Arial" w:hAnsi="Arial" w:cs="Arial"/>
+          <w:sz w:val="24"/>
+          <w:szCs w:val="24"/>
+          <w:lang w:val="en-GB"/>
+        </w:rPr>
+        <w:t xml:space="preserve"> </w:t>
+      </w:r>
+      <w:r>
+        <w:rPr>
+          <w:rFonts w:ascii="Arial" w:hAnsi="Arial" w:cs="Arial"/>
+          <w:sz w:val="24"/>
+          <w:szCs w:val="24"/>
+          <w:lang w:val="en-GB"/>
+        </w:rPr>
+        <w:t xml:space="preserve">the log file’s contents in its entirety, </w:t>
+      </w:r>
+      <w:r>
+        <w:rPr>
+          <w:rFonts w:ascii="Arial" w:hAnsi="Arial" w:cs="Arial"/>
+          <w:b/>
+          <w:bCs/>
+          <w:sz w:val="24"/>
+          <w:szCs w:val="24"/>
+          <w:lang w:val="en-GB"/>
+        </w:rPr>
+        <w:t>without any confirmation</w:t>
+      </w:r>
+      <w:r>
+        <w:rPr>
+          <w:rFonts w:ascii="Arial" w:hAnsi="Arial" w:cs="Arial"/>
+          <w:sz w:val="24"/>
+          <w:szCs w:val="24"/>
+          <w:lang w:val="en-GB"/>
+        </w:rPr>
+        <w:t xml:space="preserve">. This action can however be effectively reverted by restoring a back-up of the log file, but this change is otherwise irreversible. </w:t>
       </w:r>
     </w:p>
     <w:sectPr>
-      <w:footerReference w:type="default" r:id="rId14"/>
+      <w:footerReference w:type="default" r:id="rId26"/>
       <w:pgSz w:w="11906" w:h="16838"/>
-      <w:pgMar w:top="1417" w:right="1417" w:bottom="1417" w:left="1417" w:header="708" w:footer="708" w:gutter="0"/>
+      <w:pgMar w:top="567" w:right="1418" w:bottom="567" w:left="1418" w:header="708" w:footer="708" w:gutter="0"/>
       <w:cols w:space="708"/>
       <w:docGrid w:linePitch="360"/>
     </w:sectPr>

</xml_diff>